<commit_message>
added more js functionality and included a new font for sub headings
</commit_message>
<xml_diff>
--- a/report/2020_05_09_Semester_Project_2_Jorgen_Arnes.docx
+++ b/report/2020_05_09_Semester_Project_2_Jorgen_Arnes.docx
@@ -1,6 +1,6 @@
 
 <file path=word/document.xml><?xml version="1.0" encoding="utf-8"?>
-<w:document xmlns:ve="http://schemas.openxmlformats.org/markup-compatibility/2006" xmlns:o="urn:schemas-microsoft-com:office:office" xmlns:r="http://schemas.openxmlformats.org/officeDocument/2006/relationships" xmlns:m="http://schemas.openxmlformats.org/officeDocument/2006/math" xmlns:v="urn:schemas-microsoft-com:vml" xmlns:wp="http://schemas.openxmlformats.org/drawingml/2006/wordprocessingDrawing" xmlns:w10="urn:schemas-microsoft-com:office:word" xmlns:w="http://schemas.openxmlformats.org/wordprocessingml/2006/main" xmlns:wne="http://schemas.microsoft.com/office/word/2006/wordml">
+<w:document xmlns:wpc="http://schemas.microsoft.com/office/word/2010/wordprocessingCanvas" xmlns:cx="http://schemas.microsoft.com/office/drawing/2014/chartex" xmlns:cx1="http://schemas.microsoft.com/office/drawing/2015/9/8/chartex" xmlns:cx2="http://schemas.microsoft.com/office/drawing/2015/10/21/chartex" xmlns:cx3="http://schemas.microsoft.com/office/drawing/2016/5/9/chartex" xmlns:cx4="http://schemas.microsoft.com/office/drawing/2016/5/10/chartex" xmlns:cx5="http://schemas.microsoft.com/office/drawing/2016/5/11/chartex" xmlns:cx6="http://schemas.microsoft.com/office/drawing/2016/5/12/chartex" xmlns:cx7="http://schemas.microsoft.com/office/drawing/2016/5/13/chartex" xmlns:cx8="http://schemas.microsoft.com/office/drawing/2016/5/14/chartex" xmlns:mc="http://schemas.openxmlformats.org/markup-compatibility/2006" xmlns:aink="http://schemas.microsoft.com/office/drawing/2016/ink" xmlns:am3d="http://schemas.microsoft.com/office/drawing/2017/model3d" xmlns:o="urn:schemas-microsoft-com:office:office" xmlns:r="http://schemas.openxmlformats.org/officeDocument/2006/relationships" xmlns:m="http://schemas.openxmlformats.org/officeDocument/2006/math" xmlns:v="urn:schemas-microsoft-com:vml" xmlns:wp14="http://schemas.microsoft.com/office/word/2010/wordprocessingDrawing" xmlns:wp="http://schemas.openxmlformats.org/drawingml/2006/wordprocessingDrawing" xmlns:w10="urn:schemas-microsoft-com:office:word" xmlns:w="http://schemas.openxmlformats.org/wordprocessingml/2006/main" xmlns:w14="http://schemas.microsoft.com/office/word/2010/wordml" xmlns:w15="http://schemas.microsoft.com/office/word/2012/wordml" xmlns:w16cid="http://schemas.microsoft.com/office/word/2016/wordml/cid" xmlns:w16se="http://schemas.microsoft.com/office/word/2015/wordml/symex" xmlns:wpg="http://schemas.microsoft.com/office/word/2010/wordprocessingGroup" xmlns:wpi="http://schemas.microsoft.com/office/word/2010/wordprocessingInk" xmlns:wne="http://schemas.microsoft.com/office/word/2006/wordml" xmlns:wps="http://schemas.microsoft.com/office/word/2010/wordprocessingShape" mc:Ignorable="w14 w15 w16se w16cid wp14">
   <w:body>
     <w:p>
       <w:r>
@@ -9,7 +9,7 @@
           <w:lang w:val="en-US"/>
         </w:rPr>
         <w:drawing>
-          <wp:anchor distT="0" distB="0" distL="114300" distR="114300" simplePos="0" relativeHeight="251660288" behindDoc="1" locked="0" layoutInCell="1" allowOverlap="1">
+          <wp:anchor distT="0" distB="0" distL="114300" distR="114300" simplePos="0" relativeHeight="251660288" behindDoc="1" locked="0" layoutInCell="1" allowOverlap="1" wp14:anchorId="2F46E634" wp14:editId="4DFA1CB3">
             <wp:simplePos x="0" y="0"/>
             <wp:positionH relativeFrom="margin">
               <wp:posOffset>-1060450</wp:posOffset>
@@ -43,7 +43,7 @@
                     <a:blip r:embed="rId8" cstate="print">
                       <a:extLst>
                         <a:ext uri="{28A0092B-C50C-407E-A947-70E740481C1C}">
-                          <a14:useLocalDpi xmlns:a14="http://schemas.microsoft.com/office/drawing/2010/main" xmlns:wps="http://schemas.microsoft.com/office/word/2010/wordprocessingShape" xmlns:wpi="http://schemas.microsoft.com/office/word/2010/wordprocessingInk" xmlns:wpg="http://schemas.microsoft.com/office/word/2010/wordprocessingGroup" xmlns:w16se="http://schemas.microsoft.com/office/word/2015/wordml/symex" xmlns:w16cid="http://schemas.microsoft.com/office/word/2016/wordml/cid" xmlns:w15="http://schemas.microsoft.com/office/word/2012/wordml" xmlns:w14="http://schemas.microsoft.com/office/word/2010/wordml" xmlns:w="http://schemas.openxmlformats.org/wordprocessingml/2006/main" xmlns:w10="urn:schemas-microsoft-com:office:word" xmlns:wp14="http://schemas.microsoft.com/office/word/2010/wordprocessingDrawing" xmlns:v="urn:schemas-microsoft-com:vml" xmlns:o="urn:schemas-microsoft-com:office:office" xmlns:am3d="http://schemas.microsoft.com/office/drawing/2017/model3d" xmlns:aink="http://schemas.microsoft.com/office/drawing/2016/ink" xmlns:mc="http://schemas.openxmlformats.org/markup-compatibility/2006" xmlns:cx8="http://schemas.microsoft.com/office/drawing/2016/5/14/chartex" xmlns:cx7="http://schemas.microsoft.com/office/drawing/2016/5/13/chartex" xmlns:cx6="http://schemas.microsoft.com/office/drawing/2016/5/12/chartex" xmlns:cx5="http://schemas.microsoft.com/office/drawing/2016/5/11/chartex" xmlns:cx4="http://schemas.microsoft.com/office/drawing/2016/5/10/chartex" xmlns:cx3="http://schemas.microsoft.com/office/drawing/2016/5/9/chartex" xmlns:cx2="http://schemas.microsoft.com/office/drawing/2015/10/21/chartex" xmlns:cx1="http://schemas.microsoft.com/office/drawing/2015/9/8/chartex" xmlns:cx="http://schemas.microsoft.com/office/drawing/2014/chartex" xmlns:wpc="http://schemas.microsoft.com/office/word/2010/wordprocessingCanvas" xmlns="" val="0"/>
+                          <a14:useLocalDpi xmlns:a14="http://schemas.microsoft.com/office/drawing/2010/main" val="0"/>
                         </a:ext>
                       </a:extLst>
                     </a:blip>
@@ -124,7 +124,7 @@
           <w:sz w:val="56"/>
           <w:szCs w:val="56"/>
         </w:rPr>
-        <w:t>Title of report</w:t>
+        <w:t>Semester Project 2: Board Game</w:t>
       </w:r>
     </w:p>
     <w:p>
@@ -152,7 +152,7 @@
           <w:sz w:val="56"/>
           <w:szCs w:val="56"/>
         </w:rPr>
-        <w:t>Student Name</w:t>
+        <w:t>Jørgen Årnes</w:t>
       </w:r>
     </w:p>
     <w:p>
@@ -184,7 +184,7 @@
           <w:lang w:val="en-US"/>
         </w:rPr>
         <w:drawing>
-          <wp:anchor distT="0" distB="0" distL="114300" distR="114300" simplePos="0" relativeHeight="251659264" behindDoc="1" locked="0" layoutInCell="1" allowOverlap="1">
+          <wp:anchor distT="0" distB="0" distL="114300" distR="114300" simplePos="0" relativeHeight="251659264" behindDoc="1" locked="0" layoutInCell="1" allowOverlap="1" wp14:anchorId="0F2BE7A1" wp14:editId="2261D4D8">
             <wp:simplePos x="0" y="0"/>
             <wp:positionH relativeFrom="column">
               <wp:posOffset>-914400</wp:posOffset>
@@ -210,7 +210,7 @@
                     <a:blip r:embed="rId9" cstate="print">
                       <a:extLst>
                         <a:ext uri="{28A0092B-C50C-407E-A947-70E740481C1C}">
-                          <a14:useLocalDpi xmlns:a14="http://schemas.microsoft.com/office/drawing/2010/main" xmlns:wps="http://schemas.microsoft.com/office/word/2010/wordprocessingShape" xmlns:wpi="http://schemas.microsoft.com/office/word/2010/wordprocessingInk" xmlns:wpg="http://schemas.microsoft.com/office/word/2010/wordprocessingGroup" xmlns:w16se="http://schemas.microsoft.com/office/word/2015/wordml/symex" xmlns:w16cid="http://schemas.microsoft.com/office/word/2016/wordml/cid" xmlns:w15="http://schemas.microsoft.com/office/word/2012/wordml" xmlns:w14="http://schemas.microsoft.com/office/word/2010/wordml" xmlns:w="http://schemas.openxmlformats.org/wordprocessingml/2006/main" xmlns:w10="urn:schemas-microsoft-com:office:word" xmlns:wp14="http://schemas.microsoft.com/office/word/2010/wordprocessingDrawing" xmlns:v="urn:schemas-microsoft-com:vml" xmlns:o="urn:schemas-microsoft-com:office:office" xmlns:am3d="http://schemas.microsoft.com/office/drawing/2017/model3d" xmlns:aink="http://schemas.microsoft.com/office/drawing/2016/ink" xmlns:mc="http://schemas.openxmlformats.org/markup-compatibility/2006" xmlns:cx8="http://schemas.microsoft.com/office/drawing/2016/5/14/chartex" xmlns:cx7="http://schemas.microsoft.com/office/drawing/2016/5/13/chartex" xmlns:cx6="http://schemas.microsoft.com/office/drawing/2016/5/12/chartex" xmlns:cx5="http://schemas.microsoft.com/office/drawing/2016/5/11/chartex" xmlns:cx4="http://schemas.microsoft.com/office/drawing/2016/5/10/chartex" xmlns:cx3="http://schemas.microsoft.com/office/drawing/2016/5/9/chartex" xmlns:cx2="http://schemas.microsoft.com/office/drawing/2015/10/21/chartex" xmlns:cx1="http://schemas.microsoft.com/office/drawing/2015/9/8/chartex" xmlns:cx="http://schemas.microsoft.com/office/drawing/2014/chartex" xmlns:wpc="http://schemas.microsoft.com/office/word/2010/wordprocessingCanvas" xmlns="" val="0"/>
+                          <a14:useLocalDpi xmlns:a14="http://schemas.microsoft.com/office/drawing/2010/main" val="0"/>
                         </a:ext>
                       </a:extLst>
                     </a:blip>
@@ -274,23 +274,41 @@
           <w:szCs w:val="44"/>
         </w:rPr>
         <w:tab/>
-        <w:t xml:space="preserve"> |  </w:t>
-      </w:r>
+        <w:t xml:space="preserve"> </w:t>
+      </w:r>
+      <w:proofErr w:type="gramStart"/>
       <w:r>
         <w:rPr>
           <w:rFonts w:ascii="Helvetica Neue Thin" w:hAnsi="Helvetica Neue Thin"/>
           <w:sz w:val="44"/>
           <w:szCs w:val="44"/>
         </w:rPr>
-        <w:t>Main text:</w:t>
-      </w:r>
-      <w:r>
-        <w:rPr>
-          <w:rFonts w:ascii="Helvetica Neue Thin" w:hAnsi="Helvetica Neue Thin"/>
-          <w:noProof/>
+        <w:t xml:space="preserve">|  </w:t>
+      </w:r>
+      <w:r>
+        <w:rPr>
+          <w:rFonts w:ascii="Helvetica Neue Thin" w:hAnsi="Helvetica Neue Thin"/>
           <w:sz w:val="44"/>
           <w:szCs w:val="44"/>
         </w:rPr>
+        <w:t>Main</w:t>
+      </w:r>
+      <w:proofErr w:type="gramEnd"/>
+      <w:r>
+        <w:rPr>
+          <w:rFonts w:ascii="Helvetica Neue Thin" w:hAnsi="Helvetica Neue Thin"/>
+          <w:sz w:val="44"/>
+          <w:szCs w:val="44"/>
+        </w:rPr>
+        <w:t xml:space="preserve"> text:</w:t>
+      </w:r>
+      <w:r>
+        <w:rPr>
+          <w:rFonts w:ascii="Helvetica Neue Thin" w:hAnsi="Helvetica Neue Thin"/>
+          <w:noProof/>
+          <w:sz w:val="44"/>
+          <w:szCs w:val="44"/>
+        </w:rPr>
         <w:t>500</w:t>
       </w:r>
     </w:p>
@@ -315,8 +333,6 @@
           <w:szCs w:val="72"/>
         </w:rPr>
       </w:pPr>
-      <w:bookmarkStart w:id="0" w:name="_GoBack"/>
-      <w:bookmarkEnd w:id="0"/>
     </w:p>
     <w:p>
       <w:pPr>
@@ -331,10 +347,13 @@
     <w:sdt>
       <w:sdtPr>
         <w:rPr>
-          <w:rFonts w:ascii="Helvetica Neue Thin" w:hAnsi="Helvetica Neue Thin"/>
+          <w:rFonts w:ascii="Helvetica Neue Thin" w:eastAsiaTheme="minorHAnsi" w:hAnsi="Helvetica Neue Thin" w:cstheme="minorBidi"/>
+          <w:b w:val="0"/>
+          <w:bCs w:val="0"/>
           <w:color w:val="auto"/>
           <w:sz w:val="36"/>
           <w:szCs w:val="36"/>
+          <w:lang w:val="en-ZA"/>
         </w:rPr>
         <w:id w:val="107126172"/>
         <w:docPartObj>
@@ -344,12 +363,9 @@
       </w:sdtPr>
       <w:sdtEndPr>
         <w:rPr>
-          <w:rFonts w:asciiTheme="minorHAnsi" w:eastAsiaTheme="minorHAnsi" w:hAnsiTheme="minorHAnsi" w:cstheme="minorBidi"/>
-          <w:b w:val="0"/>
-          <w:bCs w:val="0"/>
+          <w:rFonts w:asciiTheme="minorHAnsi" w:hAnsiTheme="minorHAnsi"/>
           <w:sz w:val="24"/>
           <w:szCs w:val="24"/>
-          <w:lang w:val="en-ZA"/>
         </w:rPr>
       </w:sdtEndPr>
       <w:sdtContent>
@@ -974,7 +990,7 @@
           <w:szCs w:val="44"/>
         </w:rPr>
       </w:pPr>
-      <w:bookmarkStart w:id="1" w:name="_Toc25064482"/>
+      <w:bookmarkStart w:id="0" w:name="_Toc25064482"/>
       <w:r>
         <w:rPr>
           <w:szCs w:val="44"/>
@@ -985,7 +1001,7 @@
       <w:r>
         <w:t>Summary</w:t>
       </w:r>
-      <w:bookmarkEnd w:id="1"/>
+      <w:bookmarkEnd w:id="0"/>
     </w:p>
     <w:p>
       <w:pPr>
@@ -1300,7 +1316,7 @@
       <w:pPr>
         <w:pStyle w:val="Heading1"/>
       </w:pPr>
-      <w:bookmarkStart w:id="2" w:name="_Toc25064483"/>
+      <w:bookmarkStart w:id="1" w:name="_Toc25064483"/>
       <w:r>
         <w:lastRenderedPageBreak/>
         <w:t xml:space="preserve">2. </w:t>
@@ -1308,6 +1324,29 @@
       <w:r>
         <w:t>Body</w:t>
       </w:r>
+      <w:bookmarkEnd w:id="1"/>
+    </w:p>
+    <w:p>
+      <w:pPr>
+        <w:rPr>
+          <w:rFonts w:ascii="Helvetica Neue Thin" w:hAnsi="Helvetica Neue Thin"/>
+          <w:noProof/>
+          <w:sz w:val="36"/>
+          <w:szCs w:val="36"/>
+        </w:rPr>
+      </w:pPr>
+    </w:p>
+    <w:p>
+      <w:pPr>
+        <w:pStyle w:val="Heading2"/>
+      </w:pPr>
+      <w:bookmarkStart w:id="2" w:name="_Toc25064484"/>
+      <w:r>
+        <w:t xml:space="preserve">2.1. </w:t>
+      </w:r>
+      <w:r>
+        <w:t>Introduction</w:t>
+      </w:r>
       <w:bookmarkEnd w:id="2"/>
     </w:p>
     <w:p>
@@ -1324,12 +1363,12 @@
       <w:pPr>
         <w:pStyle w:val="Heading2"/>
       </w:pPr>
-      <w:bookmarkStart w:id="3" w:name="_Toc25064484"/>
-      <w:r>
-        <w:t xml:space="preserve">2.1. </w:t>
-      </w:r>
-      <w:r>
-        <w:t>Introduction</w:t>
+      <w:bookmarkStart w:id="3" w:name="_Toc25064485"/>
+      <w:r>
+        <w:t xml:space="preserve">2.2. </w:t>
+      </w:r>
+      <w:r>
+        <w:t>Main section of report</w:t>
       </w:r>
       <w:bookmarkEnd w:id="3"/>
     </w:p>
@@ -1338,8 +1377,2309 @@
         <w:rPr>
           <w:rFonts w:ascii="Helvetica Neue Thin" w:hAnsi="Helvetica Neue Thin"/>
           <w:noProof/>
-          <w:sz w:val="36"/>
-          <w:szCs w:val="36"/>
+        </w:rPr>
+      </w:pPr>
+      <w:r>
+        <w:rPr>
+          <w:rFonts w:ascii="Helvetica Neue Thin" w:hAnsi="Helvetica Neue Thin"/>
+          <w:noProof/>
+        </w:rPr>
+        <w:t>Since the task is to make a board game, it was natural for me to</w:t>
+      </w:r>
+      <w:r>
+        <w:rPr>
+          <w:rFonts w:ascii="Helvetica Neue Thin" w:hAnsi="Helvetica Neue Thin"/>
+          <w:noProof/>
+        </w:rPr>
+        <w:t xml:space="preserve"> begin</w:t>
+      </w:r>
+      <w:r>
+        <w:rPr>
+          <w:rFonts w:ascii="Helvetica Neue Thin" w:hAnsi="Helvetica Neue Thin"/>
+          <w:noProof/>
+        </w:rPr>
+        <w:t xml:space="preserve"> look</w:t>
+      </w:r>
+      <w:r>
+        <w:rPr>
+          <w:rFonts w:ascii="Helvetica Neue Thin" w:hAnsi="Helvetica Neue Thin"/>
+          <w:noProof/>
+        </w:rPr>
+        <w:t>ing</w:t>
+      </w:r>
+      <w:r>
+        <w:rPr>
+          <w:rFonts w:ascii="Helvetica Neue Thin" w:hAnsi="Helvetica Neue Thin"/>
+          <w:noProof/>
+        </w:rPr>
+        <w:t xml:space="preserve"> at Game of Thrones board games.</w:t>
+      </w:r>
+      <w:r>
+        <w:rPr>
+          <w:rFonts w:ascii="Helvetica Neue Thin" w:hAnsi="Helvetica Neue Thin"/>
+          <w:noProof/>
+        </w:rPr>
+        <w:t xml:space="preserve"> </w:t>
+      </w:r>
+      <w:r>
+        <w:rPr>
+          <w:rFonts w:ascii="Helvetica Neue Thin" w:hAnsi="Helvetica Neue Thin"/>
+          <w:noProof/>
+        </w:rPr>
+        <w:t xml:space="preserve">So to quickly get </w:t>
+      </w:r>
+      <w:r>
+        <w:rPr>
+          <w:rFonts w:ascii="Helvetica Neue Thin" w:hAnsi="Helvetica Neue Thin"/>
+          <w:noProof/>
+        </w:rPr>
+        <w:t>som</w:t>
+      </w:r>
+      <w:r>
+        <w:rPr>
+          <w:rFonts w:ascii="Helvetica Neue Thin" w:hAnsi="Helvetica Neue Thin"/>
+          <w:noProof/>
+        </w:rPr>
+        <w:t>e ideas on what kind of content I should include in the design</w:t>
+      </w:r>
+      <w:r>
+        <w:rPr>
+          <w:rFonts w:ascii="Helvetica Neue Thin" w:hAnsi="Helvetica Neue Thin"/>
+          <w:noProof/>
+        </w:rPr>
+        <w:t xml:space="preserve"> for the website</w:t>
+      </w:r>
+      <w:r>
+        <w:rPr>
+          <w:rFonts w:ascii="Helvetica Neue Thin" w:hAnsi="Helvetica Neue Thin"/>
+          <w:noProof/>
+        </w:rPr>
+        <w:t>, I started watching video</w:t>
+      </w:r>
+      <w:r>
+        <w:rPr>
+          <w:rFonts w:ascii="Helvetica Neue Thin" w:hAnsi="Helvetica Neue Thin"/>
+          <w:noProof/>
+        </w:rPr>
+        <w:t xml:space="preserve"> tutorials</w:t>
+      </w:r>
+      <w:r>
+        <w:rPr>
+          <w:rFonts w:ascii="Helvetica Neue Thin" w:hAnsi="Helvetica Neue Thin"/>
+          <w:noProof/>
+        </w:rPr>
+        <w:t xml:space="preserve"> posted on YouTube by fans.</w:t>
+      </w:r>
+      <w:r>
+        <w:rPr>
+          <w:rFonts w:ascii="Helvetica Neue Thin" w:hAnsi="Helvetica Neue Thin"/>
+          <w:noProof/>
+        </w:rPr>
+        <w:t xml:space="preserve"> While I watched one of the vidoes</w:t>
+      </w:r>
+      <w:r>
+        <w:rPr>
+          <w:rFonts w:ascii="Helvetica Neue Thin" w:hAnsi="Helvetica Neue Thin"/>
+          <w:noProof/>
+        </w:rPr>
+        <w:t xml:space="preserve"> I took screenshots of elements I thought might be useful later in the process.</w:t>
+      </w:r>
+      <w:r>
+        <w:rPr>
+          <w:rFonts w:ascii="Helvetica Neue Thin" w:hAnsi="Helvetica Neue Thin"/>
+          <w:noProof/>
+        </w:rPr>
+        <w:t xml:space="preserve"> </w:t>
+      </w:r>
+      <w:r>
+        <w:rPr>
+          <w:rFonts w:ascii="Helvetica Neue Thin" w:hAnsi="Helvetica Neue Thin"/>
+          <w:noProof/>
+        </w:rPr>
+        <w:t xml:space="preserve">After doing some research I came up with the idea of </w:t>
+      </w:r>
+      <w:r>
+        <w:rPr>
+          <w:rFonts w:ascii="Arial" w:hAnsi="Arial" w:cs="Arial"/>
+          <w:noProof/>
+        </w:rPr>
+        <w:t>​​</w:t>
+      </w:r>
+      <w:r>
+        <w:rPr>
+          <w:rFonts w:ascii="Helvetica Neue Thin" w:hAnsi="Helvetica Neue Thin"/>
+          <w:noProof/>
+        </w:rPr>
+        <w:t>making 10 icons for each of the characters for The Character select page</w:t>
+      </w:r>
+      <w:r>
+        <w:rPr>
+          <w:rFonts w:ascii="Helvetica Neue Thin" w:hAnsi="Helvetica Neue Thin"/>
+          <w:noProof/>
+        </w:rPr>
+        <w:t xml:space="preserve">. </w:t>
+      </w:r>
+      <w:r>
+        <w:rPr>
+          <w:rFonts w:ascii="Helvetica Neue Thin" w:hAnsi="Helvetica Neue Thin"/>
+          <w:noProof/>
+        </w:rPr>
+        <w:t xml:space="preserve">I chose 10 different characters representing different houses and found valuable information about each of the players on this site </w:t>
+      </w:r>
+      <w:hyperlink r:id="rId10" w:history="1">
+        <w:r>
+          <w:rPr>
+            <w:rStyle w:val="Hyperlink"/>
+            <w:rFonts w:ascii="Helvetica Neue Thin" w:hAnsi="Helvetica Neue Thin"/>
+            <w:noProof/>
+          </w:rPr>
+          <w:t>https://gameofthrones.fandom.com/wiki/House_Tully</w:t>
+        </w:r>
+      </w:hyperlink>
+      <w:r>
+        <w:rPr>
+          <w:rFonts w:ascii="Helvetica Neue Thin" w:hAnsi="Helvetica Neue Thin"/>
+          <w:noProof/>
+        </w:rPr>
+        <w:t xml:space="preserve">. </w:t>
+      </w:r>
+      <w:r>
+        <w:rPr>
+          <w:rFonts w:ascii="Helvetica Neue Thin" w:hAnsi="Helvetica Neue Thin"/>
+          <w:noProof/>
+        </w:rPr>
+        <w:t xml:space="preserve">I even found this page </w:t>
+      </w:r>
+      <w:hyperlink r:id="rId11" w:history="1">
+        <w:r>
+          <w:rPr>
+            <w:rStyle w:val="Hyperlink"/>
+          </w:rPr>
+          <w:t>https://game-icons.net/tags/game-of-thrones.html</w:t>
+        </w:r>
+      </w:hyperlink>
+      <w:r>
+        <w:rPr>
+          <w:rStyle w:val="Hyperlink"/>
+        </w:rPr>
+        <w:t xml:space="preserve"> </w:t>
+      </w:r>
+      <w:r>
+        <w:rPr>
+          <w:rFonts w:ascii="Helvetica Neue Thin" w:hAnsi="Helvetica Neue Thin"/>
+          <w:noProof/>
+        </w:rPr>
+        <w:t xml:space="preserve">that provides 10 Game of Thrones icons representing different Houses. </w:t>
+      </w:r>
+      <w:r>
+        <w:rPr>
+          <w:rFonts w:ascii="Helvetica Neue Thin" w:hAnsi="Helvetica Neue Thin"/>
+          <w:noProof/>
+        </w:rPr>
+        <w:t xml:space="preserve">All of the icons has the CC BY attribution and since I’m supposed to create at least five by my own </w:t>
+      </w:r>
+      <w:r>
+        <w:rPr>
+          <w:rFonts w:ascii="Helvetica Neue Thin" w:hAnsi="Helvetica Neue Thin"/>
+          <w:noProof/>
+        </w:rPr>
+        <w:t>I</w:t>
+      </w:r>
+      <w:r>
+        <w:rPr>
+          <w:rFonts w:ascii="Helvetica Neue Thin" w:hAnsi="Helvetica Neue Thin"/>
+          <w:noProof/>
+        </w:rPr>
+        <w:t xml:space="preserve"> hence,</w:t>
+      </w:r>
+      <w:r>
+        <w:rPr>
+          <w:rFonts w:ascii="Helvetica Neue Thin" w:hAnsi="Helvetica Neue Thin"/>
+          <w:noProof/>
+        </w:rPr>
+        <w:t xml:space="preserve"> repainted four of the icons created by</w:t>
+      </w:r>
+      <w:r>
+        <w:rPr>
+          <w:rFonts w:ascii="Helvetica Neue Thin" w:hAnsi="Helvetica Neue Thin"/>
+          <w:noProof/>
+        </w:rPr>
+        <w:t xml:space="preserve"> the</w:t>
+      </w:r>
+      <w:r>
+        <w:rPr>
+          <w:rFonts w:ascii="Helvetica Neue Thin" w:hAnsi="Helvetica Neue Thin"/>
+          <w:noProof/>
+        </w:rPr>
+        <w:t xml:space="preserve"> author </w:t>
+      </w:r>
+      <w:r>
+        <w:rPr>
+          <w:rFonts w:ascii="Helvetica Neue Thin" w:hAnsi="Helvetica Neue Thin"/>
+          <w:noProof/>
+        </w:rPr>
+        <w:t>“</w:t>
+      </w:r>
+      <w:r>
+        <w:rPr>
+          <w:rFonts w:ascii="Helvetica Neue Thin" w:hAnsi="Helvetica Neue Thin"/>
+          <w:noProof/>
+        </w:rPr>
+        <w:t>George R. R. Martin</w:t>
+      </w:r>
+      <w:r>
+        <w:rPr>
+          <w:rFonts w:ascii="Helvetica Neue Thin" w:hAnsi="Helvetica Neue Thin"/>
+          <w:noProof/>
+        </w:rPr>
+        <w:t>”</w:t>
+      </w:r>
+      <w:r>
+        <w:rPr>
+          <w:rFonts w:ascii="Helvetica Neue Thin" w:hAnsi="Helvetica Neue Thin"/>
+          <w:noProof/>
+        </w:rPr>
+        <w:t xml:space="preserve"> and used </w:t>
+      </w:r>
+      <w:r>
+        <w:rPr>
+          <w:rFonts w:ascii="Helvetica Neue Thin" w:hAnsi="Helvetica Neue Thin"/>
+          <w:noProof/>
+        </w:rPr>
+        <w:t xml:space="preserve">five of he’s </w:t>
+      </w:r>
+      <w:r>
+        <w:rPr>
+          <w:rFonts w:ascii="Helvetica Neue Thin" w:hAnsi="Helvetica Neue Thin"/>
+          <w:noProof/>
+        </w:rPr>
+        <w:t>remaining</w:t>
+      </w:r>
+      <w:r>
+        <w:rPr>
+          <w:rFonts w:ascii="Helvetica Neue Thin" w:hAnsi="Helvetica Neue Thin"/>
+          <w:noProof/>
+        </w:rPr>
+        <w:t xml:space="preserve"> icons</w:t>
+      </w:r>
+      <w:r>
+        <w:rPr>
+          <w:rFonts w:ascii="Helvetica Neue Thin" w:hAnsi="Helvetica Neue Thin"/>
+          <w:noProof/>
+        </w:rPr>
+        <w:t xml:space="preserve"> on the list</w:t>
+      </w:r>
+      <w:r>
+        <w:rPr>
+          <w:rFonts w:ascii="Helvetica Neue Thin" w:hAnsi="Helvetica Neue Thin"/>
+          <w:noProof/>
+        </w:rPr>
+        <w:t xml:space="preserve"> for the reste of my character cards selection</w:t>
+      </w:r>
+      <w:r>
+        <w:rPr>
+          <w:rFonts w:ascii="Helvetica Neue Thin" w:hAnsi="Helvetica Neue Thin"/>
+          <w:noProof/>
+        </w:rPr>
+        <w:t>. The last Icon I made</w:t>
+      </w:r>
+      <w:r>
+        <w:rPr>
+          <w:rFonts w:ascii="Helvetica Neue Thin" w:hAnsi="Helvetica Neue Thin"/>
+          <w:noProof/>
+        </w:rPr>
+        <w:t xml:space="preserve"> that wasn’t included </w:t>
+      </w:r>
+      <w:r>
+        <w:rPr>
+          <w:rFonts w:ascii="Helvetica Neue Thin" w:hAnsi="Helvetica Neue Thin"/>
+          <w:noProof/>
+        </w:rPr>
+        <w:t>on the list</w:t>
+      </w:r>
+      <w:r>
+        <w:rPr>
+          <w:rFonts w:ascii="Helvetica Neue Thin" w:hAnsi="Helvetica Neue Thin"/>
+          <w:noProof/>
+        </w:rPr>
+        <w:t xml:space="preserve"> was an icon of a tower representing the House Frey.</w:t>
+      </w:r>
+      <w:r>
+        <w:rPr>
+          <w:rFonts w:ascii="Helvetica Neue Thin" w:hAnsi="Helvetica Neue Thin"/>
+          <w:noProof/>
+        </w:rPr>
+        <w:t xml:space="preserve"> Even though I recreated four of the icons it may be some difference on the curves and shapes compared to the </w:t>
+      </w:r>
+      <w:r>
+        <w:rPr>
+          <w:rFonts w:ascii="Helvetica Neue Thin" w:hAnsi="Helvetica Neue Thin"/>
+          <w:noProof/>
+        </w:rPr>
+        <w:t>original</w:t>
+      </w:r>
+      <w:r>
+        <w:rPr>
+          <w:rFonts w:ascii="Helvetica Neue Thin" w:hAnsi="Helvetica Neue Thin"/>
+          <w:noProof/>
+        </w:rPr>
+        <w:t>.</w:t>
+      </w:r>
+      <w:r>
+        <w:rPr>
+          <w:rFonts w:ascii="Helvetica Neue Thin" w:hAnsi="Helvetica Neue Thin"/>
+          <w:noProof/>
+        </w:rPr>
+        <w:t xml:space="preserve">  </w:t>
+      </w:r>
+      <w:r>
+        <w:rPr>
+          <w:rFonts w:ascii="Helvetica Neue Thin" w:hAnsi="Helvetica Neue Thin"/>
+          <w:noProof/>
+        </w:rPr>
+        <w:t xml:space="preserve">Below you can see which Icons I repainted and </w:t>
+      </w:r>
+      <w:r>
+        <w:rPr>
+          <w:rFonts w:ascii="Helvetica Neue Thin" w:hAnsi="Helvetica Neue Thin"/>
+          <w:noProof/>
+        </w:rPr>
+        <w:t>i</w:t>
+      </w:r>
+      <w:r>
+        <w:rPr>
+          <w:rFonts w:ascii="Helvetica Neue Thin" w:hAnsi="Helvetica Neue Thin"/>
+          <w:noProof/>
+        </w:rPr>
+        <w:t>con I created by my own with Adobe Illustr</w:t>
+      </w:r>
+      <w:r>
+        <w:rPr>
+          <w:rFonts w:ascii="Helvetica Neue Thin" w:hAnsi="Helvetica Neue Thin"/>
+          <w:noProof/>
+        </w:rPr>
+        <w:t>a</w:t>
+      </w:r>
+      <w:r>
+        <w:rPr>
+          <w:rFonts w:ascii="Helvetica Neue Thin" w:hAnsi="Helvetica Neue Thin"/>
+          <w:noProof/>
+        </w:rPr>
+        <w:t>tor.</w:t>
+      </w:r>
+    </w:p>
+    <w:p>
+      <w:pPr>
+        <w:rPr>
+          <w:rFonts w:ascii="Helvetica Neue Thin" w:hAnsi="Helvetica Neue Thin"/>
+          <w:noProof/>
+        </w:rPr>
+      </w:pPr>
+    </w:p>
+    <w:p>
+      <w:pPr>
+        <w:rPr>
+          <w:color w:val="0563C1" w:themeColor="hyperlink"/>
+          <w:u w:val="single"/>
+        </w:rPr>
+      </w:pPr>
+      <w:r>
+        <w:rPr>
+          <w:noProof/>
+          <w:color w:val="0563C1" w:themeColor="hyperlink"/>
+        </w:rPr>
+        <w:drawing>
+          <wp:inline distT="0" distB="0" distL="0" distR="0" wp14:anchorId="0D7C2FA7" wp14:editId="4394398B">
+            <wp:extent cx="1080000" cy="1080000"/>
+            <wp:effectExtent l="0" t="0" r="0" b="0"/>
+            <wp:docPr id="4" name="Picture 4"/>
+            <wp:cNvGraphicFramePr>
+              <a:graphicFrameLocks xmlns:a="http://schemas.openxmlformats.org/drawingml/2006/main" noChangeAspect="1"/>
+            </wp:cNvGraphicFramePr>
+            <a:graphic xmlns:a="http://schemas.openxmlformats.org/drawingml/2006/main">
+              <a:graphicData uri="http://schemas.openxmlformats.org/drawingml/2006/picture">
+                <pic:pic xmlns:pic="http://schemas.openxmlformats.org/drawingml/2006/picture">
+                  <pic:nvPicPr>
+                    <pic:cNvPr id="4" name="stag_head.png"/>
+                    <pic:cNvPicPr/>
+                  </pic:nvPicPr>
+                  <pic:blipFill>
+                    <a:blip r:embed="rId12">
+                      <a:duotone>
+                        <a:prstClr val="black"/>
+                        <a:schemeClr val="tx1">
+                          <a:tint val="45000"/>
+                          <a:satMod val="400000"/>
+                        </a:schemeClr>
+                      </a:duotone>
+                      <a:extLst>
+                        <a:ext uri="{28A0092B-C50C-407E-A947-70E740481C1C}">
+                          <a14:useLocalDpi xmlns:a14="http://schemas.microsoft.com/office/drawing/2010/main" val="0"/>
+                        </a:ext>
+                      </a:extLst>
+                    </a:blip>
+                    <a:stretch>
+                      <a:fillRect/>
+                    </a:stretch>
+                  </pic:blipFill>
+                  <pic:spPr>
+                    <a:xfrm>
+                      <a:off x="0" y="0"/>
+                      <a:ext cx="1080000" cy="1080000"/>
+                    </a:xfrm>
+                    <a:prstGeom prst="rect">
+                      <a:avLst/>
+                    </a:prstGeom>
+                  </pic:spPr>
+                </pic:pic>
+              </a:graphicData>
+            </a:graphic>
+          </wp:inline>
+        </w:drawing>
+      </w:r>
+      <w:r>
+        <w:rPr>
+          <w:color w:val="0563C1" w:themeColor="hyperlink"/>
+          <w:u w:val="single"/>
+        </w:rPr>
+        <w:t xml:space="preserve"> </w:t>
+      </w:r>
+      <w:r>
+        <w:rPr>
+          <w:noProof/>
+          <w:color w:val="0563C1" w:themeColor="hyperlink"/>
+        </w:rPr>
+        <w:drawing>
+          <wp:inline distT="0" distB="0" distL="0" distR="0" wp14:anchorId="633D5B26" wp14:editId="4C5738D0">
+            <wp:extent cx="1080000" cy="1080000"/>
+            <wp:effectExtent l="0" t="0" r="0" b="0"/>
+            <wp:docPr id="5" name="Picture 5"/>
+            <wp:cNvGraphicFramePr>
+              <a:graphicFrameLocks xmlns:a="http://schemas.openxmlformats.org/drawingml/2006/main" noChangeAspect="1"/>
+            </wp:cNvGraphicFramePr>
+            <a:graphic xmlns:a="http://schemas.openxmlformats.org/drawingml/2006/main">
+              <a:graphicData uri="http://schemas.openxmlformats.org/drawingml/2006/picture">
+                <pic:pic xmlns:pic="http://schemas.openxmlformats.org/drawingml/2006/picture">
+                  <pic:nvPicPr>
+                    <pic:cNvPr id="5" name="lion.png"/>
+                    <pic:cNvPicPr/>
+                  </pic:nvPicPr>
+                  <pic:blipFill>
+                    <a:blip r:embed="rId13">
+                      <a:duotone>
+                        <a:prstClr val="black"/>
+                        <a:schemeClr val="tx1">
+                          <a:tint val="45000"/>
+                          <a:satMod val="400000"/>
+                        </a:schemeClr>
+                      </a:duotone>
+                      <a:extLst>
+                        <a:ext uri="{28A0092B-C50C-407E-A947-70E740481C1C}">
+                          <a14:useLocalDpi xmlns:a14="http://schemas.microsoft.com/office/drawing/2010/main" val="0"/>
+                        </a:ext>
+                      </a:extLst>
+                    </a:blip>
+                    <a:stretch>
+                      <a:fillRect/>
+                    </a:stretch>
+                  </pic:blipFill>
+                  <pic:spPr>
+                    <a:xfrm>
+                      <a:off x="0" y="0"/>
+                      <a:ext cx="1080000" cy="1080000"/>
+                    </a:xfrm>
+                    <a:prstGeom prst="rect">
+                      <a:avLst/>
+                    </a:prstGeom>
+                  </pic:spPr>
+                </pic:pic>
+              </a:graphicData>
+            </a:graphic>
+          </wp:inline>
+        </w:drawing>
+      </w:r>
+      <w:r>
+        <w:rPr>
+          <w:color w:val="0563C1" w:themeColor="hyperlink"/>
+          <w:u w:val="single"/>
+        </w:rPr>
+        <w:t xml:space="preserve"> </w:t>
+      </w:r>
+      <w:r>
+        <w:rPr>
+          <w:noProof/>
+          <w:color w:val="0563C1" w:themeColor="hyperlink"/>
+        </w:rPr>
+        <w:drawing>
+          <wp:inline distT="0" distB="0" distL="0" distR="0" wp14:anchorId="2714026E" wp14:editId="38AE111D">
+            <wp:extent cx="1080000" cy="1080000"/>
+            <wp:effectExtent l="0" t="0" r="0" b="0"/>
+            <wp:docPr id="7" name="Picture 7"/>
+            <wp:cNvGraphicFramePr>
+              <a:graphicFrameLocks xmlns:a="http://schemas.openxmlformats.org/drawingml/2006/main" noChangeAspect="1"/>
+            </wp:cNvGraphicFramePr>
+            <a:graphic xmlns:a="http://schemas.openxmlformats.org/drawingml/2006/main">
+              <a:graphicData uri="http://schemas.openxmlformats.org/drawingml/2006/picture">
+                <pic:pic xmlns:pic="http://schemas.openxmlformats.org/drawingml/2006/picture">
+                  <pic:nvPicPr>
+                    <pic:cNvPr id="7" name="frey.png"/>
+                    <pic:cNvPicPr/>
+                  </pic:nvPicPr>
+                  <pic:blipFill>
+                    <a:blip r:embed="rId14">
+                      <a:duotone>
+                        <a:prstClr val="black"/>
+                        <a:schemeClr val="tx1">
+                          <a:tint val="45000"/>
+                          <a:satMod val="400000"/>
+                        </a:schemeClr>
+                      </a:duotone>
+                      <a:extLst>
+                        <a:ext uri="{28A0092B-C50C-407E-A947-70E740481C1C}">
+                          <a14:useLocalDpi xmlns:a14="http://schemas.microsoft.com/office/drawing/2010/main" val="0"/>
+                        </a:ext>
+                      </a:extLst>
+                    </a:blip>
+                    <a:stretch>
+                      <a:fillRect/>
+                    </a:stretch>
+                  </pic:blipFill>
+                  <pic:spPr>
+                    <a:xfrm>
+                      <a:off x="0" y="0"/>
+                      <a:ext cx="1080000" cy="1080000"/>
+                    </a:xfrm>
+                    <a:prstGeom prst="rect">
+                      <a:avLst/>
+                    </a:prstGeom>
+                  </pic:spPr>
+                </pic:pic>
+              </a:graphicData>
+            </a:graphic>
+          </wp:inline>
+        </w:drawing>
+      </w:r>
+      <w:r>
+        <w:rPr>
+          <w:color w:val="0563C1" w:themeColor="hyperlink"/>
+          <w:u w:val="single"/>
+        </w:rPr>
+        <w:t xml:space="preserve"> </w:t>
+      </w:r>
+      <w:r>
+        <w:rPr>
+          <w:noProof/>
+          <w:color w:val="0563C1" w:themeColor="hyperlink"/>
+        </w:rPr>
+        <w:drawing>
+          <wp:inline distT="0" distB="0" distL="0" distR="0" wp14:anchorId="547C21E0" wp14:editId="60607AD3">
+            <wp:extent cx="1080000" cy="1080000"/>
+            <wp:effectExtent l="0" t="0" r="0" b="0"/>
+            <wp:docPr id="8" name="Picture 8"/>
+            <wp:cNvGraphicFramePr>
+              <a:graphicFrameLocks xmlns:a="http://schemas.openxmlformats.org/drawingml/2006/main" noChangeAspect="1"/>
+            </wp:cNvGraphicFramePr>
+            <a:graphic xmlns:a="http://schemas.openxmlformats.org/drawingml/2006/main">
+              <a:graphicData uri="http://schemas.openxmlformats.org/drawingml/2006/picture">
+                <pic:pic xmlns:pic="http://schemas.openxmlformats.org/drawingml/2006/picture">
+                  <pic:nvPicPr>
+                    <pic:cNvPr id="8" name="rose.png"/>
+                    <pic:cNvPicPr/>
+                  </pic:nvPicPr>
+                  <pic:blipFill>
+                    <a:blip r:embed="rId15">
+                      <a:duotone>
+                        <a:prstClr val="black"/>
+                        <a:schemeClr val="tx1">
+                          <a:tint val="45000"/>
+                          <a:satMod val="400000"/>
+                        </a:schemeClr>
+                      </a:duotone>
+                      <a:extLst>
+                        <a:ext uri="{28A0092B-C50C-407E-A947-70E740481C1C}">
+                          <a14:useLocalDpi xmlns:a14="http://schemas.microsoft.com/office/drawing/2010/main" val="0"/>
+                        </a:ext>
+                      </a:extLst>
+                    </a:blip>
+                    <a:stretch>
+                      <a:fillRect/>
+                    </a:stretch>
+                  </pic:blipFill>
+                  <pic:spPr>
+                    <a:xfrm>
+                      <a:off x="0" y="0"/>
+                      <a:ext cx="1080000" cy="1080000"/>
+                    </a:xfrm>
+                    <a:prstGeom prst="rect">
+                      <a:avLst/>
+                    </a:prstGeom>
+                  </pic:spPr>
+                </pic:pic>
+              </a:graphicData>
+            </a:graphic>
+          </wp:inline>
+        </w:drawing>
+      </w:r>
+      <w:r>
+        <w:rPr>
+          <w:color w:val="0563C1" w:themeColor="hyperlink"/>
+          <w:u w:val="single"/>
+        </w:rPr>
+        <w:t xml:space="preserve"> </w:t>
+      </w:r>
+      <w:r>
+        <w:rPr>
+          <w:noProof/>
+          <w:color w:val="0563C1" w:themeColor="hyperlink"/>
+        </w:rPr>
+        <w:drawing>
+          <wp:inline distT="0" distB="0" distL="0" distR="0" wp14:anchorId="21601BA0" wp14:editId="0ABF6092">
+            <wp:extent cx="1080000" cy="1080000"/>
+            <wp:effectExtent l="0" t="0" r="0" b="0"/>
+            <wp:docPr id="9" name="Picture 9"/>
+            <wp:cNvGraphicFramePr>
+              <a:graphicFrameLocks xmlns:a="http://schemas.openxmlformats.org/drawingml/2006/main" noChangeAspect="1"/>
+            </wp:cNvGraphicFramePr>
+            <a:graphic xmlns:a="http://schemas.openxmlformats.org/drawingml/2006/main">
+              <a:graphicData uri="http://schemas.openxmlformats.org/drawingml/2006/picture">
+                <pic:pic xmlns:pic="http://schemas.openxmlformats.org/drawingml/2006/picture">
+                  <pic:nvPicPr>
+                    <pic:cNvPr id="9" name="wolf.png"/>
+                    <pic:cNvPicPr/>
+                  </pic:nvPicPr>
+                  <pic:blipFill>
+                    <a:blip r:embed="rId16">
+                      <a:duotone>
+                        <a:prstClr val="black"/>
+                        <a:schemeClr val="tx1">
+                          <a:tint val="45000"/>
+                          <a:satMod val="400000"/>
+                        </a:schemeClr>
+                      </a:duotone>
+                      <a:extLst>
+                        <a:ext uri="{28A0092B-C50C-407E-A947-70E740481C1C}">
+                          <a14:useLocalDpi xmlns:a14="http://schemas.microsoft.com/office/drawing/2010/main" val="0"/>
+                        </a:ext>
+                      </a:extLst>
+                    </a:blip>
+                    <a:stretch>
+                      <a:fillRect/>
+                    </a:stretch>
+                  </pic:blipFill>
+                  <pic:spPr>
+                    <a:xfrm>
+                      <a:off x="0" y="0"/>
+                      <a:ext cx="1080000" cy="1080000"/>
+                    </a:xfrm>
+                    <a:prstGeom prst="rect">
+                      <a:avLst/>
+                    </a:prstGeom>
+                  </pic:spPr>
+                </pic:pic>
+              </a:graphicData>
+            </a:graphic>
+          </wp:inline>
+        </w:drawing>
+      </w:r>
+    </w:p>
+    <w:p>
+      <w:pPr>
+        <w:rPr>
+          <w:color w:val="0563C1" w:themeColor="hyperlink"/>
+          <w:u w:val="single"/>
+        </w:rPr>
+      </w:pPr>
+    </w:p>
+    <w:p>
+      <w:pPr>
+        <w:rPr>
+          <w:rFonts w:ascii="Helvetica Neue Thin" w:hAnsi="Helvetica Neue Thin"/>
+        </w:rPr>
+      </w:pPr>
+      <w:r>
+        <w:rPr>
+          <w:rFonts w:ascii="Helvetica Neue Thin" w:hAnsi="Helvetica Neue Thin"/>
+        </w:rPr>
+        <w:t xml:space="preserve">Luckily </w:t>
+      </w:r>
+      <w:r>
+        <w:rPr>
+          <w:rFonts w:ascii="Helvetica Neue Thin" w:hAnsi="Helvetica Neue Thin"/>
+        </w:rPr>
+        <w:t xml:space="preserve">I found </w:t>
+      </w:r>
+      <w:r>
+        <w:rPr>
+          <w:rFonts w:ascii="Helvetica Neue Thin" w:hAnsi="Helvetica Neue Thin"/>
+        </w:rPr>
+        <w:t>a Game of Thrones font designed by “</w:t>
+      </w:r>
+      <w:r>
+        <w:rPr>
+          <w:rFonts w:ascii="Helvetica Neue Thin" w:hAnsi="Helvetica Neue Thin"/>
+        </w:rPr>
+        <w:t>Charlie Samways</w:t>
+      </w:r>
+      <w:r>
+        <w:rPr>
+          <w:rFonts w:ascii="Helvetica Neue Thin" w:hAnsi="Helvetica Neue Thin"/>
+        </w:rPr>
+        <w:t>” on this web page “</w:t>
+      </w:r>
+      <w:hyperlink r:id="rId17" w:history="1">
+        <w:r>
+          <w:rPr>
+            <w:rStyle w:val="Hyperlink"/>
+          </w:rPr>
+          <w:t>https://www.fonts4free.net/game-of-thrones-font.html</w:t>
+        </w:r>
+      </w:hyperlink>
+      <w:r>
+        <w:rPr>
+          <w:rFonts w:ascii="Helvetica Neue Thin" w:hAnsi="Helvetica Neue Thin"/>
+        </w:rPr>
+        <w:t xml:space="preserve">” that I used in the logo and  </w:t>
+      </w:r>
+      <w:r>
+        <w:rPr>
+          <w:rFonts w:ascii="Helvetica Neue Thin" w:hAnsi="Helvetica Neue Thin"/>
+        </w:rPr>
+        <w:t xml:space="preserve">lower level </w:t>
+      </w:r>
+      <w:r>
+        <w:rPr>
+          <w:rFonts w:ascii="Helvetica Neue Thin" w:hAnsi="Helvetica Neue Thin"/>
+        </w:rPr>
+        <w:t>heading</w:t>
+      </w:r>
+      <w:r>
+        <w:rPr>
+          <w:rFonts w:ascii="Helvetica Neue Thin" w:hAnsi="Helvetica Neue Thin"/>
+        </w:rPr>
+        <w:t>s</w:t>
+      </w:r>
+      <w:r>
+        <w:rPr>
+          <w:rFonts w:ascii="Helvetica Neue Thin" w:hAnsi="Helvetica Neue Thin"/>
+        </w:rPr>
+        <w:t xml:space="preserve">. </w:t>
+      </w:r>
+      <w:r>
+        <w:rPr>
+          <w:rFonts w:ascii="Helvetica Neue Thin" w:hAnsi="Helvetica Neue Thin"/>
+        </w:rPr>
+        <w:t xml:space="preserve">Since </w:t>
+      </w:r>
+      <w:r>
+        <w:rPr>
+          <w:rFonts w:ascii="Helvetica Neue Thin" w:hAnsi="Helvetica Neue Thin"/>
+        </w:rPr>
+        <w:t>the Game of Thrones font is a gothic font</w:t>
+      </w:r>
+      <w:r>
+        <w:rPr>
+          <w:rFonts w:ascii="Helvetica Neue Thin" w:hAnsi="Helvetica Neue Thin"/>
+        </w:rPr>
+        <w:t>,</w:t>
+      </w:r>
+      <w:r>
+        <w:rPr>
+          <w:rFonts w:ascii="Helvetica Neue Thin" w:hAnsi="Helvetica Neue Thin"/>
+        </w:rPr>
+        <w:t xml:space="preserve"> I tried to find other gothic fonts that I could pair with one another. I found a font called </w:t>
+      </w:r>
+      <w:proofErr w:type="spellStart"/>
+      <w:r>
+        <w:rPr>
+          <w:rFonts w:ascii="Helvetica Neue Thin" w:hAnsi="Helvetica Neue Thin"/>
+        </w:rPr>
+        <w:t>Nanum</w:t>
+      </w:r>
+      <w:proofErr w:type="spellEnd"/>
+      <w:r>
+        <w:rPr>
+          <w:rFonts w:ascii="Helvetica Neue Thin" w:hAnsi="Helvetica Neue Thin"/>
+        </w:rPr>
+        <w:t xml:space="preserve"> Gothic that is designed</w:t>
+      </w:r>
+      <w:r>
+        <w:rPr>
+          <w:rFonts w:ascii="Helvetica Neue Thin" w:hAnsi="Helvetica Neue Thin"/>
+        </w:rPr>
+        <w:t xml:space="preserve"> by </w:t>
+      </w:r>
+      <w:proofErr w:type="spellStart"/>
+      <w:r>
+        <w:rPr>
+          <w:rFonts w:ascii="Helvetica Neue Thin" w:hAnsi="Helvetica Neue Thin"/>
+        </w:rPr>
+        <w:t>Sandoll</w:t>
+      </w:r>
+      <w:proofErr w:type="spellEnd"/>
+      <w:r>
+        <w:rPr>
+          <w:rFonts w:ascii="Helvetica Neue Thin" w:hAnsi="Helvetica Neue Thin"/>
+        </w:rPr>
+        <w:t xml:space="preserve"> Communications</w:t>
+      </w:r>
+      <w:r>
+        <w:rPr>
+          <w:rFonts w:ascii="Helvetica Neue Thin" w:hAnsi="Helvetica Neue Thin"/>
+        </w:rPr>
+        <w:t xml:space="preserve"> and paired it with </w:t>
+      </w:r>
+      <w:r>
+        <w:rPr>
+          <w:rFonts w:ascii="Helvetica Neue Thin" w:hAnsi="Helvetica Neue Thin"/>
+        </w:rPr>
+        <w:t>Roboto Regular</w:t>
+      </w:r>
+      <w:r>
+        <w:rPr>
+          <w:rFonts w:ascii="Helvetica Neue Thin" w:hAnsi="Helvetica Neue Thin"/>
+        </w:rPr>
+        <w:t xml:space="preserve"> font. </w:t>
+      </w:r>
+      <w:r>
+        <w:rPr>
+          <w:rFonts w:ascii="Helvetica Neue Thin" w:hAnsi="Helvetica Neue Thin"/>
+        </w:rPr>
+        <w:t xml:space="preserve">Although </w:t>
+      </w:r>
+      <w:proofErr w:type="spellStart"/>
+      <w:r>
+        <w:rPr>
+          <w:rFonts w:ascii="Helvetica Neue Thin" w:hAnsi="Helvetica Neue Thin"/>
+        </w:rPr>
+        <w:t>Nanum</w:t>
+      </w:r>
+      <w:proofErr w:type="spellEnd"/>
+      <w:r>
+        <w:rPr>
+          <w:rFonts w:ascii="Helvetica Neue Thin" w:hAnsi="Helvetica Neue Thin"/>
+        </w:rPr>
+        <w:t xml:space="preserve"> Gothic was a design for the purpose of writing Korean script, I think it works well for this theme as well</w:t>
+      </w:r>
+      <w:r>
+        <w:rPr>
+          <w:rFonts w:ascii="Helvetica Neue Thin" w:hAnsi="Helvetica Neue Thin"/>
+        </w:rPr>
+        <w:t xml:space="preserve">.  I used the </w:t>
+      </w:r>
+      <w:proofErr w:type="spellStart"/>
+      <w:r>
+        <w:rPr>
+          <w:rFonts w:ascii="Helvetica Neue Thin" w:hAnsi="Helvetica Neue Thin"/>
+        </w:rPr>
+        <w:t>Nanum</w:t>
+      </w:r>
+      <w:proofErr w:type="spellEnd"/>
+      <w:r>
+        <w:rPr>
+          <w:rFonts w:ascii="Helvetica Neue Thin" w:hAnsi="Helvetica Neue Thin"/>
+        </w:rPr>
+        <w:t xml:space="preserve"> Gothic bold weight for the main heading and some sub headings</w:t>
+      </w:r>
+      <w:r>
+        <w:rPr>
+          <w:rFonts w:ascii="Helvetica Neue Thin" w:hAnsi="Helvetica Neue Thin"/>
+        </w:rPr>
+        <w:t>.</w:t>
+      </w:r>
+      <w:r>
+        <w:rPr>
+          <w:rFonts w:ascii="Helvetica Neue Thin" w:hAnsi="Helvetica Neue Thin"/>
+        </w:rPr>
+        <w:t xml:space="preserve"> </w:t>
+      </w:r>
+      <w:r>
+        <w:rPr>
+          <w:rFonts w:ascii="Helvetica Neue Thin" w:hAnsi="Helvetica Neue Thin"/>
+        </w:rPr>
+        <w:t>For the body text</w:t>
+      </w:r>
+      <w:r>
+        <w:rPr>
+          <w:rFonts w:ascii="Helvetica Neue Thin" w:hAnsi="Helvetica Neue Thin"/>
+        </w:rPr>
+        <w:t xml:space="preserve"> and </w:t>
+      </w:r>
+      <w:proofErr w:type="gramStart"/>
+      <w:r>
+        <w:rPr>
+          <w:rFonts w:ascii="Helvetica Neue Thin" w:hAnsi="Helvetica Neue Thin"/>
+        </w:rPr>
+        <w:t>buttons</w:t>
+      </w:r>
+      <w:proofErr w:type="gramEnd"/>
+      <w:r>
+        <w:rPr>
+          <w:rFonts w:ascii="Helvetica Neue Thin" w:hAnsi="Helvetica Neue Thin"/>
+        </w:rPr>
+        <w:t xml:space="preserve"> I used </w:t>
+      </w:r>
+      <w:r>
+        <w:rPr>
+          <w:rFonts w:ascii="Helvetica Neue Thin" w:hAnsi="Helvetica Neue Thin"/>
+        </w:rPr>
+        <w:t>Roboto Regular</w:t>
+      </w:r>
+      <w:r>
+        <w:rPr>
+          <w:rFonts w:ascii="Helvetica Neue Thin" w:hAnsi="Helvetica Neue Thin"/>
+        </w:rPr>
+        <w:t xml:space="preserve">.  </w:t>
+      </w:r>
+    </w:p>
+    <w:p>
+      <w:pPr>
+        <w:rPr>
+          <w:rFonts w:ascii="Helvetica Neue Thin" w:hAnsi="Helvetica Neue Thin"/>
+        </w:rPr>
+      </w:pPr>
+    </w:p>
+    <w:p>
+      <w:pPr>
+        <w:rPr>
+          <w:rFonts w:ascii="Game of Thrones" w:hAnsi="Game of Thrones"/>
+          <w:color w:val="000000" w:themeColor="text1"/>
+          <w:sz w:val="32"/>
+          <w:szCs w:val="32"/>
+          <w:lang w:val="nb-NO"/>
+        </w:rPr>
+      </w:pPr>
+      <w:r>
+        <w:rPr>
+          <w:rFonts w:ascii="Game of Thrones" w:hAnsi="Game of Thrones"/>
+          <w:color w:val="000000" w:themeColor="text1"/>
+          <w:sz w:val="32"/>
+          <w:szCs w:val="32"/>
+          <w:lang w:val="nb-NO"/>
+        </w:rPr>
+        <w:t xml:space="preserve">Game </w:t>
+      </w:r>
+      <w:proofErr w:type="spellStart"/>
+      <w:r>
+        <w:rPr>
+          <w:rFonts w:ascii="Game of Thrones" w:hAnsi="Game of Thrones"/>
+          <w:color w:val="000000" w:themeColor="text1"/>
+          <w:sz w:val="32"/>
+          <w:szCs w:val="32"/>
+          <w:lang w:val="nb-NO"/>
+        </w:rPr>
+        <w:t>of</w:t>
+      </w:r>
+      <w:proofErr w:type="spellEnd"/>
+      <w:r>
+        <w:rPr>
+          <w:rFonts w:ascii="Game of Thrones" w:hAnsi="Game of Thrones"/>
+          <w:color w:val="000000" w:themeColor="text1"/>
+          <w:sz w:val="32"/>
+          <w:szCs w:val="32"/>
+          <w:lang w:val="nb-NO"/>
+        </w:rPr>
+        <w:t xml:space="preserve"> </w:t>
+      </w:r>
+      <w:proofErr w:type="spellStart"/>
+      <w:r>
+        <w:rPr>
+          <w:rFonts w:ascii="Game of Thrones" w:hAnsi="Game of Thrones"/>
+          <w:color w:val="000000" w:themeColor="text1"/>
+          <w:sz w:val="32"/>
+          <w:szCs w:val="32"/>
+          <w:lang w:val="nb-NO"/>
+        </w:rPr>
+        <w:t>thrones</w:t>
+      </w:r>
+      <w:proofErr w:type="spellEnd"/>
+      <w:r>
+        <w:rPr>
+          <w:rFonts w:ascii="Game of Thrones" w:hAnsi="Game of Thrones"/>
+          <w:color w:val="000000" w:themeColor="text1"/>
+          <w:sz w:val="32"/>
+          <w:szCs w:val="32"/>
+          <w:lang w:val="nb-NO"/>
+        </w:rPr>
+        <w:t xml:space="preserve"> </w:t>
+      </w:r>
+    </w:p>
+    <w:p>
+      <w:pPr>
+        <w:rPr>
+          <w:rFonts w:ascii="Helvetica Neue Thin" w:hAnsi="Helvetica Neue Thin"/>
+        </w:rPr>
+      </w:pPr>
+    </w:p>
+    <w:p>
+      <w:pPr>
+        <w:rPr>
+          <w:rFonts w:ascii="Helvetica Neue Thin" w:hAnsi="Helvetica Neue Thin"/>
+        </w:rPr>
+      </w:pPr>
+      <w:r>
+        <w:rPr>
+          <w:rFonts w:ascii="Helvetica Neue Thin" w:hAnsi="Helvetica Neue Thin"/>
+        </w:rPr>
+        <w:t xml:space="preserve">To achieve </w:t>
+      </w:r>
+      <w:r>
+        <w:rPr>
+          <w:rFonts w:ascii="Helvetica Neue Thin" w:hAnsi="Helvetica Neue Thin"/>
+        </w:rPr>
+        <w:t>better legibility</w:t>
+      </w:r>
+      <w:r>
+        <w:rPr>
+          <w:rFonts w:ascii="Helvetica Neue Thin" w:hAnsi="Helvetica Neue Thin"/>
+        </w:rPr>
+        <w:t>,</w:t>
+      </w:r>
+      <w:r>
+        <w:rPr>
+          <w:rFonts w:ascii="Helvetica Neue Thin" w:hAnsi="Helvetica Neue Thin"/>
+        </w:rPr>
+        <w:t xml:space="preserve"> </w:t>
+      </w:r>
+      <w:r>
+        <w:rPr>
+          <w:rFonts w:ascii="Helvetica Neue Thin" w:hAnsi="Helvetica Neue Thin"/>
+        </w:rPr>
+        <w:t>I</w:t>
+      </w:r>
+      <w:r>
+        <w:rPr>
+          <w:rFonts w:ascii="Helvetica Neue Thin" w:hAnsi="Helvetica Neue Thin"/>
+        </w:rPr>
+        <w:t xml:space="preserve"> adjusted the l</w:t>
+      </w:r>
+      <w:r>
+        <w:rPr>
+          <w:rFonts w:ascii="Helvetica Neue Thin" w:hAnsi="Helvetica Neue Thin"/>
+        </w:rPr>
+        <w:t xml:space="preserve">etter-spacing </w:t>
+      </w:r>
+      <w:r>
+        <w:rPr>
+          <w:rFonts w:ascii="Helvetica Neue Thin" w:hAnsi="Helvetica Neue Thin"/>
+        </w:rPr>
+        <w:t>to</w:t>
+      </w:r>
+      <w:r>
+        <w:rPr>
+          <w:rFonts w:ascii="Helvetica Neue Thin" w:hAnsi="Helvetica Neue Thin"/>
+        </w:rPr>
+        <w:t xml:space="preserve"> </w:t>
+      </w:r>
+      <w:r>
+        <w:rPr>
+          <w:rFonts w:ascii="Helvetica Neue Thin" w:hAnsi="Helvetica Neue Thin"/>
+        </w:rPr>
+        <w:t>1</w:t>
+      </w:r>
+      <w:r>
+        <w:rPr>
+          <w:rFonts w:ascii="Helvetica Neue Thin" w:hAnsi="Helvetica Neue Thin"/>
+        </w:rPr>
+        <w:t xml:space="preserve"> px</w:t>
+      </w:r>
+      <w:r>
+        <w:rPr>
+          <w:rFonts w:ascii="Helvetica Neue Thin" w:hAnsi="Helvetica Neue Thin"/>
+        </w:rPr>
+        <w:t xml:space="preserve">.  </w:t>
+      </w:r>
+      <w:r>
+        <w:rPr>
+          <w:rFonts w:ascii="Helvetica Neue Thin" w:hAnsi="Helvetica Neue Thin"/>
+        </w:rPr>
+        <w:t xml:space="preserve">According to the following website </w:t>
+      </w:r>
+    </w:p>
+    <w:p>
+      <w:pPr>
+        <w:pStyle w:val="Default"/>
+        <w:rPr>
+          <w:rFonts w:ascii="Helvetica Neue Thin" w:hAnsi="Helvetica Neue Thin"/>
+        </w:rPr>
+      </w:pPr>
+      <w:r>
+        <w:rPr>
+          <w:rFonts w:ascii="Helvetica Neue Thin" w:hAnsi="Helvetica Neue Thin"/>
+        </w:rPr>
+        <w:t>“</w:t>
+      </w:r>
+      <w:hyperlink r:id="rId18" w:anchor="readability" w:history="1">
+        <w:r>
+          <w:rPr>
+            <w:rStyle w:val="Hyperlink"/>
+            <w:rFonts w:ascii="Helvetica Neue Thin" w:hAnsi="Helvetica Neue Thin"/>
+          </w:rPr>
+          <w:t>https://material.io/design/typography/understanding-typography.html#readability</w:t>
+        </w:r>
+      </w:hyperlink>
+      <w:r>
+        <w:rPr>
+          <w:rFonts w:ascii="Helvetica Neue Thin" w:hAnsi="Helvetica Neue Thin"/>
+        </w:rPr>
+        <w:t>“</w:t>
+      </w:r>
+      <w:r>
+        <w:rPr>
+          <w:rFonts w:ascii="Helvetica Neue Thin" w:hAnsi="Helvetica Neue Thin"/>
+        </w:rPr>
+        <w:t xml:space="preserve">, it is </w:t>
+      </w:r>
+      <w:r>
+        <w:rPr>
+          <w:rFonts w:ascii="Helvetica Neue Thin" w:hAnsi="Helvetica Neue Thin"/>
+        </w:rPr>
+        <w:t xml:space="preserve">advised </w:t>
+      </w:r>
+      <w:r>
+        <w:rPr>
+          <w:rFonts w:ascii="Helvetica Neue Thin" w:hAnsi="Helvetica Neue Thin"/>
+        </w:rPr>
+        <w:t>to apply tracking to the body text but maintain the headlines tight together</w:t>
+      </w:r>
+      <w:r>
+        <w:rPr>
+          <w:rFonts w:ascii="Helvetica Neue Thin" w:hAnsi="Helvetica Neue Thin"/>
+        </w:rPr>
+        <w:t>, I therefor only applied spacing to the body-text</w:t>
+      </w:r>
+      <w:r>
+        <w:rPr>
+          <w:rFonts w:ascii="Helvetica Neue Thin" w:hAnsi="Helvetica Neue Thin"/>
+        </w:rPr>
+        <w:t>.</w:t>
+      </w:r>
+      <w:r>
+        <w:rPr>
+          <w:rFonts w:ascii="Helvetica Neue Thin" w:hAnsi="Helvetica Neue Thin"/>
+        </w:rPr>
+        <w:t xml:space="preserve"> </w:t>
+      </w:r>
+      <w:r>
+        <w:rPr>
+          <w:rFonts w:ascii="Helvetica Neue Thin" w:hAnsi="Helvetica Neue Thin"/>
+        </w:rPr>
+        <w:t xml:space="preserve">Apart from constant values of the body </w:t>
+      </w:r>
+      <w:proofErr w:type="gramStart"/>
+      <w:r>
+        <w:rPr>
+          <w:rFonts w:ascii="Helvetica Neue Thin" w:hAnsi="Helvetica Neue Thin"/>
+        </w:rPr>
+        <w:t>text</w:t>
+      </w:r>
+      <w:r>
+        <w:rPr>
+          <w:rFonts w:ascii="Helvetica Neue Thin" w:hAnsi="Helvetica Neue Thin"/>
+        </w:rPr>
+        <w:t xml:space="preserve">,  </w:t>
+      </w:r>
+      <w:r>
+        <w:rPr>
+          <w:rFonts w:ascii="Helvetica Neue Thin" w:hAnsi="Helvetica Neue Thin"/>
+        </w:rPr>
+        <w:lastRenderedPageBreak/>
+        <w:t>in</w:t>
+      </w:r>
+      <w:proofErr w:type="gramEnd"/>
+      <w:r>
+        <w:rPr>
+          <w:rFonts w:ascii="Helvetica Neue Thin" w:hAnsi="Helvetica Neue Thin"/>
+        </w:rPr>
+        <w:t xml:space="preserve"> order to </w:t>
+      </w:r>
+      <w:r>
+        <w:rPr>
+          <w:rFonts w:ascii="Helvetica Neue Thin" w:hAnsi="Helvetica Neue Thin"/>
+        </w:rPr>
+        <w:t>distinguish</w:t>
+      </w:r>
+      <w:r>
+        <w:rPr>
+          <w:rFonts w:ascii="Helvetica Neue Thin" w:hAnsi="Helvetica Neue Thin"/>
+        </w:rPr>
+        <w:t xml:space="preserve"> content and create </w:t>
+      </w:r>
+      <w:r>
+        <w:rPr>
+          <w:rFonts w:ascii="Helvetica Neue Thin" w:hAnsi="Helvetica Neue Thin"/>
+        </w:rPr>
+        <w:t>hierarchy</w:t>
+      </w:r>
+      <w:r>
+        <w:rPr>
+          <w:rFonts w:ascii="Helvetica Neue Thin" w:hAnsi="Helvetica Neue Thin"/>
+        </w:rPr>
+        <w:t>,</w:t>
+      </w:r>
+      <w:r>
+        <w:rPr>
+          <w:rFonts w:ascii="Helvetica Neue Thin" w:hAnsi="Helvetica Neue Thin"/>
+        </w:rPr>
+        <w:t xml:space="preserve"> I kept</w:t>
+      </w:r>
+      <w:r>
+        <w:rPr>
+          <w:rFonts w:ascii="Helvetica Neue Thin" w:hAnsi="Helvetica Neue Thin"/>
+        </w:rPr>
+        <w:t xml:space="preserve"> the distance between</w:t>
+      </w:r>
+      <w:r>
+        <w:rPr>
+          <w:rFonts w:ascii="Helvetica Neue Thin" w:hAnsi="Helvetica Neue Thin"/>
+        </w:rPr>
+        <w:t xml:space="preserve"> </w:t>
+      </w:r>
+      <w:r>
+        <w:rPr>
+          <w:rFonts w:ascii="Helvetica Neue Thin" w:hAnsi="Helvetica Neue Thin"/>
+        </w:rPr>
+        <w:t>headings</w:t>
+      </w:r>
+      <w:r>
+        <w:rPr>
+          <w:rFonts w:ascii="Helvetica Neue Thin" w:hAnsi="Helvetica Neue Thin"/>
+        </w:rPr>
+        <w:t xml:space="preserve"> and</w:t>
+      </w:r>
+      <w:r>
+        <w:rPr>
+          <w:rFonts w:ascii="Helvetica Neue Thin" w:hAnsi="Helvetica Neue Thin"/>
+        </w:rPr>
+        <w:t xml:space="preserve"> body text</w:t>
+      </w:r>
+      <w:r>
+        <w:rPr>
+          <w:rFonts w:ascii="Helvetica Neue Thin" w:hAnsi="Helvetica Neue Thin"/>
+        </w:rPr>
+        <w:t xml:space="preserve"> with</w:t>
+      </w:r>
+      <w:r>
+        <w:rPr>
+          <w:rFonts w:ascii="Helvetica Neue Thin" w:hAnsi="Helvetica Neue Thin"/>
+        </w:rPr>
+        <w:t xml:space="preserve"> </w:t>
+      </w:r>
+      <w:r>
+        <w:rPr>
+          <w:rFonts w:ascii="Helvetica Neue Thin" w:hAnsi="Helvetica Neue Thin"/>
+        </w:rPr>
+        <w:t xml:space="preserve">24 px spacing. </w:t>
+      </w:r>
+      <w:r>
+        <w:rPr>
+          <w:rFonts w:ascii="Helvetica Neue Thin" w:hAnsi="Helvetica Neue Thin"/>
+        </w:rPr>
+        <w:t xml:space="preserve"> </w:t>
+      </w:r>
+      <w:r>
+        <w:rPr>
+          <w:rFonts w:ascii="Helvetica Neue Thin" w:hAnsi="Helvetica Neue Thin"/>
+        </w:rPr>
+        <w:t xml:space="preserve">For better visual </w:t>
+      </w:r>
+      <w:r>
+        <w:rPr>
+          <w:rFonts w:ascii="Helvetica Neue Thin" w:hAnsi="Helvetica Neue Thin"/>
+        </w:rPr>
+        <w:t xml:space="preserve">consistency </w:t>
+      </w:r>
+      <w:r>
+        <w:rPr>
+          <w:rFonts w:ascii="Helvetica Neue Thin" w:hAnsi="Helvetica Neue Thin"/>
+        </w:rPr>
+        <w:t xml:space="preserve">I applied 16px padding around </w:t>
+      </w:r>
+      <w:r>
+        <w:rPr>
+          <w:rFonts w:ascii="Helvetica Neue Thin" w:hAnsi="Helvetica Neue Thin"/>
+        </w:rPr>
+        <w:t>each module</w:t>
+      </w:r>
+      <w:r>
+        <w:rPr>
+          <w:rFonts w:ascii="Helvetica Neue Thin" w:hAnsi="Helvetica Neue Thin"/>
+        </w:rPr>
+        <w:t>.</w:t>
+      </w:r>
+      <w:r>
+        <w:rPr>
+          <w:rFonts w:ascii="Helvetica Neue Thin" w:hAnsi="Helvetica Neue Thin"/>
+        </w:rPr>
+        <w:t xml:space="preserve"> </w:t>
+      </w:r>
+      <w:r>
+        <w:rPr>
+          <w:rFonts w:ascii="Helvetica Neue Thin" w:hAnsi="Helvetica Neue Thin"/>
+        </w:rPr>
+        <w:t xml:space="preserve"> </w:t>
+      </w:r>
+    </w:p>
+    <w:p>
+      <w:pPr>
+        <w:pStyle w:val="Default"/>
+        <w:rPr>
+          <w:rFonts w:ascii="Helvetica Neue Thin" w:hAnsi="Helvetica Neue Thin"/>
+        </w:rPr>
+      </w:pPr>
+    </w:p>
+    <w:p>
+      <w:pPr>
+        <w:pStyle w:val="Default"/>
+        <w:rPr>
+          <w:rFonts w:ascii="Helvetica Neue Thin" w:hAnsi="Helvetica Neue Thin"/>
+        </w:rPr>
+      </w:pPr>
+      <w:r>
+        <w:rPr>
+          <w:rFonts w:ascii="Helvetica Neue Thin" w:hAnsi="Helvetica Neue Thin"/>
+        </w:rPr>
+        <w:t>The idea of the logo I created is taken from a</w:t>
+      </w:r>
+      <w:r>
+        <w:rPr>
+          <w:rFonts w:ascii="Helvetica Neue Thin" w:hAnsi="Helvetica Neue Thin"/>
+        </w:rPr>
+        <w:t>n</w:t>
+      </w:r>
+      <w:r>
+        <w:rPr>
+          <w:rFonts w:ascii="Helvetica Neue Thin" w:hAnsi="Helvetica Neue Thin"/>
+        </w:rPr>
+        <w:t xml:space="preserve"> image</w:t>
+      </w:r>
+      <w:r>
+        <w:rPr>
+          <w:rFonts w:ascii="Helvetica Neue Thin" w:hAnsi="Helvetica Neue Thin"/>
+        </w:rPr>
+        <w:t xml:space="preserve"> I found on pinterest.com “</w:t>
+      </w:r>
+      <w:hyperlink r:id="rId19" w:history="1">
+        <w:r>
+          <w:rPr>
+            <w:rStyle w:val="Hyperlink"/>
+            <w:rFonts w:ascii="Helvetica Neue Thin" w:hAnsi="Helvetica Neue Thin"/>
+          </w:rPr>
+          <w:t>https://no.pinterest.com/pin/539798705333445408/</w:t>
+        </w:r>
+      </w:hyperlink>
+      <w:r>
+        <w:rPr>
+          <w:rFonts w:ascii="Helvetica Neue Thin" w:hAnsi="Helvetica Neue Thin"/>
+        </w:rPr>
+        <w:t>”.</w:t>
+      </w:r>
+      <w:r>
+        <w:rPr>
+          <w:rFonts w:ascii="Helvetica Neue Thin" w:hAnsi="Helvetica Neue Thin"/>
+        </w:rPr>
+        <w:t xml:space="preserve"> I draw a similar sword and added some linear gradient to it. Then I combined the Game of Thrones fonts</w:t>
+      </w:r>
+      <w:r>
+        <w:rPr>
+          <w:rFonts w:ascii="Helvetica Neue Thin" w:hAnsi="Helvetica Neue Thin"/>
+        </w:rPr>
+        <w:t xml:space="preserve"> </w:t>
+      </w:r>
+      <w:r>
+        <w:rPr>
+          <w:rFonts w:ascii="Helvetica Neue Thin" w:hAnsi="Helvetica Neue Thin"/>
+        </w:rPr>
+        <w:t>to the sword that is shaped like a T letter.</w:t>
+      </w:r>
+      <w:r>
+        <w:rPr>
+          <w:rFonts w:ascii="Helvetica Neue Thin" w:hAnsi="Helvetica Neue Thin"/>
+        </w:rPr>
+        <w:t xml:space="preserve"> </w:t>
+      </w:r>
+    </w:p>
+    <w:p>
+      <w:pPr>
+        <w:pStyle w:val="Default"/>
+        <w:rPr>
+          <w:rFonts w:ascii="Helvetica Neue Thin" w:hAnsi="Helvetica Neue Thin"/>
+        </w:rPr>
+      </w:pPr>
+    </w:p>
+    <w:p>
+      <w:pPr>
+        <w:pStyle w:val="Default"/>
+        <w:rPr>
+          <w:rFonts w:ascii="Helvetica Neue Thin" w:hAnsi="Helvetica Neue Thin"/>
+        </w:rPr>
+      </w:pPr>
+      <w:r>
+        <w:rPr>
+          <w:rFonts w:ascii="Helvetica Neue Thin" w:hAnsi="Helvetica Neue Thin"/>
+          <w:noProof/>
+        </w:rPr>
+        <w:drawing>
+          <wp:inline distT="0" distB="0" distL="0" distR="0" wp14:anchorId="442E41CF" wp14:editId="469521E8">
+            <wp:extent cx="4533900" cy="1511468"/>
+            <wp:effectExtent l="0" t="0" r="0" b="0"/>
+            <wp:docPr id="2" name="Picture 2"/>
+            <wp:cNvGraphicFramePr>
+              <a:graphicFrameLocks xmlns:a="http://schemas.openxmlformats.org/drawingml/2006/main" noChangeAspect="1"/>
+            </wp:cNvGraphicFramePr>
+            <a:graphic xmlns:a="http://schemas.openxmlformats.org/drawingml/2006/main">
+              <a:graphicData uri="http://schemas.openxmlformats.org/drawingml/2006/picture">
+                <pic:pic xmlns:pic="http://schemas.openxmlformats.org/drawingml/2006/picture">
+                  <pic:nvPicPr>
+                    <pic:cNvPr id="2" name="Logo2.jpg"/>
+                    <pic:cNvPicPr/>
+                  </pic:nvPicPr>
+                  <pic:blipFill>
+                    <a:blip r:embed="rId20" cstate="print">
+                      <a:extLst>
+                        <a:ext uri="{28A0092B-C50C-407E-A947-70E740481C1C}">
+                          <a14:useLocalDpi xmlns:a14="http://schemas.microsoft.com/office/drawing/2010/main" val="0"/>
+                        </a:ext>
+                      </a:extLst>
+                    </a:blip>
+                    <a:stretch>
+                      <a:fillRect/>
+                    </a:stretch>
+                  </pic:blipFill>
+                  <pic:spPr>
+                    <a:xfrm>
+                      <a:off x="0" y="0"/>
+                      <a:ext cx="4542960" cy="1514488"/>
+                    </a:xfrm>
+                    <a:prstGeom prst="rect">
+                      <a:avLst/>
+                    </a:prstGeom>
+                  </pic:spPr>
+                </pic:pic>
+              </a:graphicData>
+            </a:graphic>
+          </wp:inline>
+        </w:drawing>
+      </w:r>
+      <w:r>
+        <w:rPr>
+          <w:rFonts w:ascii="Helvetica Neue Thin" w:hAnsi="Helvetica Neue Thin"/>
+        </w:rPr>
+        <w:t xml:space="preserve"> </w:t>
+      </w:r>
+    </w:p>
+    <w:p>
+      <w:pPr>
+        <w:pStyle w:val="Default"/>
+        <w:rPr>
+          <w:rFonts w:ascii="Helvetica Neue Thin" w:hAnsi="Helvetica Neue Thin"/>
+        </w:rPr>
+      </w:pPr>
+    </w:p>
+    <w:p>
+      <w:pPr>
+        <w:pStyle w:val="Default"/>
+      </w:pPr>
+    </w:p>
+    <w:p>
+      <w:pPr>
+        <w:pStyle w:val="Default"/>
+        <w:rPr>
+          <w:rFonts w:ascii="Helvetica Neue Thin" w:hAnsi="Helvetica Neue Thin"/>
+        </w:rPr>
+      </w:pPr>
+      <w:r>
+        <w:rPr>
+          <w:rFonts w:ascii="Helvetica Neue Thin" w:hAnsi="Helvetica Neue Thin"/>
+        </w:rPr>
+        <w:t>S</w:t>
+      </w:r>
+      <w:r>
+        <w:rPr>
+          <w:rFonts w:ascii="Helvetica Neue Thin" w:hAnsi="Helvetica Neue Thin"/>
+        </w:rPr>
+        <w:t>ince it's a lot of pride and honour in the Game of Thrones I thought it would be a good idea to let blue be among the dominant colours</w:t>
+      </w:r>
+      <w:r>
+        <w:rPr>
+          <w:rFonts w:ascii="Helvetica Neue Thin" w:hAnsi="Helvetica Neue Thin"/>
+        </w:rPr>
+        <w:t xml:space="preserve"> in my colour palette.</w:t>
+      </w:r>
+    </w:p>
+    <w:p>
+      <w:pPr>
+        <w:pStyle w:val="Default"/>
+        <w:rPr>
+          <w:rFonts w:ascii="Helvetica Neue Thin" w:hAnsi="Helvetica Neue Thin"/>
+        </w:rPr>
+      </w:pPr>
+      <w:r>
+        <w:rPr>
+          <w:rFonts w:ascii="Helvetica Neue Thin" w:hAnsi="Helvetica Neue Thin"/>
+        </w:rPr>
+        <w:t>The colour scheme I put together is meant to express a mood of coolness like winter</w:t>
+      </w:r>
+      <w:r>
+        <w:rPr>
+          <w:rFonts w:ascii="Helvetica Neue Thin" w:hAnsi="Helvetica Neue Thin"/>
+        </w:rPr>
+        <w:t xml:space="preserve"> but also includes some warm colours for buttons, content with active states and animation</w:t>
+      </w:r>
+      <w:r>
+        <w:rPr>
+          <w:rFonts w:ascii="Helvetica Neue Thin" w:hAnsi="Helvetica Neue Thin"/>
+        </w:rPr>
+        <w:t xml:space="preserve">. </w:t>
+      </w:r>
+    </w:p>
+    <w:p>
+      <w:pPr>
+        <w:pStyle w:val="Default"/>
+      </w:pPr>
+    </w:p>
+    <w:tbl>
+      <w:tblPr>
+        <w:tblStyle w:val="TableGrid"/>
+        <w:tblW w:w="0" w:type="auto"/>
+        <w:tblLook w:val="04A0" w:firstRow="1" w:lastRow="0" w:firstColumn="1" w:lastColumn="0" w:noHBand="0" w:noVBand="1"/>
+      </w:tblPr>
+      <w:tblGrid>
+        <w:gridCol w:w="1822"/>
+        <w:gridCol w:w="1817"/>
+        <w:gridCol w:w="1811"/>
+        <w:gridCol w:w="1822"/>
+        <w:gridCol w:w="1823"/>
+      </w:tblGrid>
+      <w:tr>
+        <w:trPr>
+          <w:trHeight w:val="329"/>
+        </w:trPr>
+        <w:tc>
+          <w:tcPr>
+            <w:tcW w:w="1822" w:type="dxa"/>
+            <w:shd w:val="clear" w:color="auto" w:fill="074A59"/>
+          </w:tcPr>
+          <w:p>
+            <w:pPr>
+              <w:pStyle w:val="Default"/>
+            </w:pPr>
+          </w:p>
+        </w:tc>
+        <w:tc>
+          <w:tcPr>
+            <w:tcW w:w="1817" w:type="dxa"/>
+            <w:shd w:val="clear" w:color="auto" w:fill="238C8C"/>
+          </w:tcPr>
+          <w:p>
+            <w:pPr>
+              <w:pStyle w:val="Default"/>
+            </w:pPr>
+          </w:p>
+        </w:tc>
+        <w:tc>
+          <w:tcPr>
+            <w:tcW w:w="1811" w:type="dxa"/>
+            <w:shd w:val="clear" w:color="auto" w:fill="57FACE"/>
+          </w:tcPr>
+          <w:p>
+            <w:pPr>
+              <w:pStyle w:val="Default"/>
+            </w:pPr>
+          </w:p>
+        </w:tc>
+        <w:tc>
+          <w:tcPr>
+            <w:tcW w:w="1822" w:type="dxa"/>
+            <w:shd w:val="clear" w:color="auto" w:fill="B30000"/>
+          </w:tcPr>
+          <w:p>
+            <w:pPr>
+              <w:pStyle w:val="Default"/>
+            </w:pPr>
+          </w:p>
+        </w:tc>
+        <w:tc>
+          <w:tcPr>
+            <w:tcW w:w="1823" w:type="dxa"/>
+            <w:shd w:val="clear" w:color="auto" w:fill="FF0000"/>
+          </w:tcPr>
+          <w:p>
+            <w:pPr>
+              <w:pStyle w:val="Default"/>
+            </w:pPr>
+          </w:p>
+        </w:tc>
+      </w:tr>
+      <w:tr>
+        <w:trPr>
+          <w:trHeight w:val="329"/>
+        </w:trPr>
+        <w:tc>
+          <w:tcPr>
+            <w:tcW w:w="1822" w:type="dxa"/>
+          </w:tcPr>
+          <w:p>
+            <w:pPr>
+              <w:pStyle w:val="Default"/>
+              <w:jc w:val="center"/>
+            </w:pPr>
+            <w:r>
+              <w:t>#074a59</w:t>
+            </w:r>
+          </w:p>
+        </w:tc>
+        <w:tc>
+          <w:tcPr>
+            <w:tcW w:w="1817" w:type="dxa"/>
+          </w:tcPr>
+          <w:p>
+            <w:pPr>
+              <w:pStyle w:val="Default"/>
+              <w:jc w:val="center"/>
+            </w:pPr>
+            <w:r>
+              <w:t>#238c8c</w:t>
+            </w:r>
+          </w:p>
+        </w:tc>
+        <w:tc>
+          <w:tcPr>
+            <w:tcW w:w="1811" w:type="dxa"/>
+          </w:tcPr>
+          <w:p>
+            <w:pPr>
+              <w:pStyle w:val="Default"/>
+              <w:jc w:val="center"/>
+            </w:pPr>
+            <w:r>
+              <w:t>#57face</w:t>
+            </w:r>
+          </w:p>
+        </w:tc>
+        <w:tc>
+          <w:tcPr>
+            <w:tcW w:w="1822" w:type="dxa"/>
+          </w:tcPr>
+          <w:p>
+            <w:pPr>
+              <w:pStyle w:val="Default"/>
+              <w:jc w:val="center"/>
+            </w:pPr>
+            <w:r>
+              <w:t>#b30000</w:t>
+            </w:r>
+          </w:p>
+        </w:tc>
+        <w:tc>
+          <w:tcPr>
+            <w:tcW w:w="1823" w:type="dxa"/>
+          </w:tcPr>
+          <w:p>
+            <w:pPr>
+              <w:pStyle w:val="Default"/>
+              <w:jc w:val="center"/>
+            </w:pPr>
+            <w:r>
+              <w:t>#ff0000</w:t>
+            </w:r>
+          </w:p>
+        </w:tc>
+      </w:tr>
+    </w:tbl>
+    <w:p>
+      <w:pPr>
+        <w:pStyle w:val="Default"/>
+      </w:pPr>
+    </w:p>
+    <w:tbl>
+      <w:tblPr>
+        <w:tblStyle w:val="TableGrid"/>
+        <w:tblW w:w="0" w:type="auto"/>
+        <w:tblLook w:val="04A0" w:firstRow="1" w:lastRow="0" w:firstColumn="1" w:lastColumn="0" w:noHBand="0" w:noVBand="1"/>
+      </w:tblPr>
+      <w:tblGrid>
+        <w:gridCol w:w="1822"/>
+        <w:gridCol w:w="1817"/>
+        <w:gridCol w:w="1811"/>
+        <w:gridCol w:w="1822"/>
+      </w:tblGrid>
+      <w:tr>
+        <w:trPr>
+          <w:trHeight w:val="329"/>
+        </w:trPr>
+        <w:tc>
+          <w:tcPr>
+            <w:tcW w:w="1822" w:type="dxa"/>
+            <w:shd w:val="clear" w:color="auto" w:fill="010101"/>
+          </w:tcPr>
+          <w:p>
+            <w:pPr>
+              <w:pStyle w:val="Default"/>
+            </w:pPr>
+          </w:p>
+        </w:tc>
+        <w:tc>
+          <w:tcPr>
+            <w:tcW w:w="1817" w:type="dxa"/>
+          </w:tcPr>
+          <w:p>
+            <w:pPr>
+              <w:pStyle w:val="Default"/>
+              <w:jc w:val="center"/>
+            </w:pPr>
+          </w:p>
+        </w:tc>
+        <w:tc>
+          <w:tcPr>
+            <w:tcW w:w="1811" w:type="dxa"/>
+            <w:shd w:val="clear" w:color="auto" w:fill="D35400"/>
+          </w:tcPr>
+          <w:p>
+            <w:pPr>
+              <w:pStyle w:val="Default"/>
+            </w:pPr>
+          </w:p>
+        </w:tc>
+        <w:tc>
+          <w:tcPr>
+            <w:tcW w:w="1822" w:type="dxa"/>
+            <w:shd w:val="clear" w:color="auto" w:fill="FFA502"/>
+          </w:tcPr>
+          <w:p>
+            <w:pPr>
+              <w:pStyle w:val="Default"/>
+            </w:pPr>
+          </w:p>
+        </w:tc>
+      </w:tr>
+      <w:tr>
+        <w:trPr>
+          <w:trHeight w:val="329"/>
+        </w:trPr>
+        <w:tc>
+          <w:tcPr>
+            <w:tcW w:w="1822" w:type="dxa"/>
+          </w:tcPr>
+          <w:p>
+            <w:pPr>
+              <w:pStyle w:val="Default"/>
+              <w:jc w:val="center"/>
+            </w:pPr>
+            <w:r>
+              <w:t>#010101</w:t>
+            </w:r>
+          </w:p>
+        </w:tc>
+        <w:tc>
+          <w:tcPr>
+            <w:tcW w:w="1817" w:type="dxa"/>
+          </w:tcPr>
+          <w:p>
+            <w:pPr>
+              <w:pStyle w:val="Default"/>
+              <w:jc w:val="center"/>
+            </w:pPr>
+            <w:r>
+              <w:t>#</w:t>
+            </w:r>
+            <w:proofErr w:type="spellStart"/>
+            <w:r>
+              <w:t>ffffff</w:t>
+            </w:r>
+            <w:proofErr w:type="spellEnd"/>
+          </w:p>
+        </w:tc>
+        <w:tc>
+          <w:tcPr>
+            <w:tcW w:w="1811" w:type="dxa"/>
+          </w:tcPr>
+          <w:p>
+            <w:pPr>
+              <w:pStyle w:val="Default"/>
+              <w:jc w:val="center"/>
+            </w:pPr>
+            <w:r>
+              <w:t>#d35400</w:t>
+            </w:r>
+          </w:p>
+        </w:tc>
+        <w:tc>
+          <w:tcPr>
+            <w:tcW w:w="1822" w:type="dxa"/>
+          </w:tcPr>
+          <w:p>
+            <w:pPr>
+              <w:pStyle w:val="Default"/>
+              <w:jc w:val="center"/>
+            </w:pPr>
+            <w:r>
+              <w:t>#ffa502</w:t>
+            </w:r>
+          </w:p>
+        </w:tc>
+      </w:tr>
+    </w:tbl>
+    <w:p>
+      <w:pPr>
+        <w:pStyle w:val="Default"/>
+      </w:pPr>
+    </w:p>
+    <w:p>
+      <w:pPr>
+        <w:pStyle w:val="Default"/>
+        <w:rPr>
+          <w:rFonts w:ascii="Helvetica Neue Thin" w:hAnsi="Helvetica Neue Thin"/>
+        </w:rPr>
+      </w:pPr>
+      <w:r>
+        <w:rPr>
+          <w:rFonts w:ascii="Helvetica Neue Thin" w:hAnsi="Helvetica Neue Thin"/>
+        </w:rPr>
+        <w:t xml:space="preserve">I used a dark blue teal colour with 70% opacity on the background </w:t>
+      </w:r>
+      <w:r>
+        <w:rPr>
+          <w:rFonts w:ascii="Helvetica Neue Thin" w:hAnsi="Helvetica Neue Thin"/>
+        </w:rPr>
+        <w:t>of</w:t>
+      </w:r>
+      <w:r>
+        <w:rPr>
+          <w:rFonts w:ascii="Helvetica Neue Thin" w:hAnsi="Helvetica Neue Thin"/>
+        </w:rPr>
+        <w:t xml:space="preserve"> the main content and set the background image to fixed. In this way only the body text gets scrolled</w:t>
+      </w:r>
+      <w:r>
+        <w:rPr>
+          <w:rFonts w:ascii="Helvetica Neue Thin" w:hAnsi="Helvetica Neue Thin"/>
+        </w:rPr>
+        <w:t xml:space="preserve"> and</w:t>
+      </w:r>
+      <w:r>
+        <w:rPr>
+          <w:rFonts w:ascii="Helvetica Neue Thin" w:hAnsi="Helvetica Neue Thin"/>
+        </w:rPr>
+        <w:t xml:space="preserve"> </w:t>
+      </w:r>
+      <w:r>
+        <w:rPr>
+          <w:rFonts w:ascii="Helvetica Neue Thin" w:hAnsi="Helvetica Neue Thin"/>
+        </w:rPr>
+        <w:t>you are still able to see the background image since the rest</w:t>
+      </w:r>
+      <w:r>
+        <w:rPr>
+          <w:rFonts w:ascii="Helvetica Neue Thin" w:hAnsi="Helvetica Neue Thin"/>
+        </w:rPr>
+        <w:t xml:space="preserve"> is transparent</w:t>
+      </w:r>
+      <w:r>
+        <w:rPr>
+          <w:rFonts w:ascii="Helvetica Neue Thin" w:hAnsi="Helvetica Neue Thin"/>
+        </w:rPr>
+        <w:t>.</w:t>
+      </w:r>
+      <w:r>
+        <w:rPr>
+          <w:rFonts w:ascii="Helvetica Neue Thin" w:hAnsi="Helvetica Neue Thin"/>
+        </w:rPr>
+        <w:t xml:space="preserve"> The cards on the index page have a blur filter to make it stand out from the rest of the content and enhance the legibility of the text nested inside of the cards.</w:t>
+      </w:r>
+    </w:p>
+    <w:p>
+      <w:pPr>
+        <w:pStyle w:val="Default"/>
+        <w:rPr>
+          <w:rFonts w:ascii="Helvetica Neue Thin" w:hAnsi="Helvetica Neue Thin"/>
+        </w:rPr>
+      </w:pPr>
+    </w:p>
+    <w:p>
+      <w:pPr>
+        <w:pStyle w:val="Default"/>
+        <w:rPr>
+          <w:rFonts w:ascii="Helvetica Neue Thin" w:hAnsi="Helvetica Neue Thin"/>
+        </w:rPr>
+      </w:pPr>
+      <w:r>
+        <w:rPr>
+          <w:rFonts w:ascii="Helvetica Neue Thin" w:hAnsi="Helvetica Neue Thin"/>
+        </w:rPr>
+        <w:t xml:space="preserve">I used a black colour on the header, footer, the tiles with traps and some boxes that provides status information. </w:t>
+      </w:r>
+      <w:r>
+        <w:rPr>
+          <w:rFonts w:ascii="Helvetica Neue Thin" w:hAnsi="Helvetica Neue Thin"/>
+        </w:rPr>
+        <w:t>The black background enable</w:t>
+      </w:r>
+      <w:r>
+        <w:rPr>
+          <w:rFonts w:ascii="Helvetica Neue Thin" w:hAnsi="Helvetica Neue Thin"/>
+        </w:rPr>
+        <w:t>s</w:t>
+      </w:r>
+      <w:r>
+        <w:rPr>
+          <w:rFonts w:ascii="Helvetica Neue Thin" w:hAnsi="Helvetica Neue Thin"/>
+        </w:rPr>
+        <w:t xml:space="preserve"> the warm and cool colours on</w:t>
+      </w:r>
+      <w:r>
+        <w:rPr>
+          <w:rFonts w:ascii="Helvetica Neue Thin" w:hAnsi="Helvetica Neue Thin"/>
+        </w:rPr>
+        <w:t xml:space="preserve"> elements such as the logo, the active navigation buttons and tokens to pop up and </w:t>
+      </w:r>
+      <w:r>
+        <w:rPr>
+          <w:rFonts w:ascii="Helvetica Neue Thin" w:hAnsi="Helvetica Neue Thin"/>
+        </w:rPr>
+        <w:t>trigger</w:t>
+      </w:r>
+      <w:r>
+        <w:rPr>
+          <w:rFonts w:ascii="Helvetica Neue Thin" w:hAnsi="Helvetica Neue Thin"/>
+        </w:rPr>
+        <w:t xml:space="preserve"> </w:t>
+      </w:r>
+      <w:proofErr w:type="gramStart"/>
+      <w:r>
+        <w:rPr>
+          <w:rFonts w:ascii="Helvetica Neue Thin" w:hAnsi="Helvetica Neue Thin"/>
+        </w:rPr>
+        <w:t>user</w:t>
+      </w:r>
+      <w:r>
+        <w:rPr>
+          <w:rFonts w:ascii="Helvetica Neue Thin" w:hAnsi="Helvetica Neue Thin"/>
+        </w:rPr>
+        <w:t>s</w:t>
+      </w:r>
+      <w:proofErr w:type="gramEnd"/>
+      <w:r>
+        <w:rPr>
+          <w:rFonts w:ascii="Helvetica Neue Thin" w:hAnsi="Helvetica Neue Thin"/>
+        </w:rPr>
+        <w:t xml:space="preserve"> attention.</w:t>
+      </w:r>
+      <w:r>
+        <w:rPr>
+          <w:rFonts w:ascii="Helvetica Neue Thin" w:hAnsi="Helvetica Neue Thin"/>
+        </w:rPr>
+        <w:t xml:space="preserve"> </w:t>
+      </w:r>
+      <w:r>
+        <w:rPr>
+          <w:rFonts w:ascii="Helvetica Neue Thin" w:hAnsi="Helvetica Neue Thin"/>
+        </w:rPr>
+        <w:t xml:space="preserve"> </w:t>
+      </w:r>
+      <w:r>
+        <w:rPr>
+          <w:rFonts w:ascii="Helvetica Neue Thin" w:hAnsi="Helvetica Neue Thin"/>
+        </w:rPr>
+        <w:t xml:space="preserve"> </w:t>
+      </w:r>
+      <w:r>
+        <w:rPr>
+          <w:rFonts w:ascii="Helvetica Neue Thin" w:hAnsi="Helvetica Neue Thin"/>
+        </w:rPr>
+        <w:t xml:space="preserve"> </w:t>
+      </w:r>
+    </w:p>
+    <w:p>
+      <w:pPr>
+        <w:rPr>
+          <w:rFonts w:ascii="Helvetica Neue Thin" w:hAnsi="Helvetica Neue Thin"/>
+          <w:sz w:val="23"/>
+          <w:szCs w:val="23"/>
+        </w:rPr>
+      </w:pPr>
+    </w:p>
+    <w:p>
+      <w:pPr>
+        <w:rPr>
+          <w:rFonts w:ascii="Helvetica Neue Thin" w:hAnsi="Helvetica Neue Thin"/>
+          <w:sz w:val="23"/>
+          <w:szCs w:val="23"/>
+        </w:rPr>
+      </w:pPr>
+      <w:r>
+        <w:rPr>
+          <w:rFonts w:ascii="Helvetica Neue Thin" w:hAnsi="Helvetica Neue Thin"/>
+        </w:rPr>
+        <w:t xml:space="preserve">The design sketches are almost identical to the coded version </w:t>
+      </w:r>
+      <w:r>
+        <w:rPr>
+          <w:rFonts w:ascii="Helvetica Neue Thin" w:hAnsi="Helvetica Neue Thin"/>
+        </w:rPr>
+        <w:t xml:space="preserve">except that the coded version has </w:t>
+      </w:r>
+      <w:r>
+        <w:rPr>
+          <w:rFonts w:ascii="Helvetica Neue Thin" w:hAnsi="Helvetica Neue Thin"/>
+        </w:rPr>
+        <w:t xml:space="preserve">better hierarchy </w:t>
+      </w:r>
+      <w:r>
+        <w:rPr>
+          <w:rFonts w:ascii="Helvetica Neue Thin" w:hAnsi="Helvetica Neue Thin"/>
+        </w:rPr>
+        <w:t>in terms of layout</w:t>
+      </w:r>
+      <w:r>
+        <w:rPr>
+          <w:rFonts w:ascii="Helvetica Neue Thin" w:hAnsi="Helvetica Neue Thin"/>
+        </w:rPr>
+        <w:t>.</w:t>
+      </w:r>
+      <w:r>
+        <w:rPr>
+          <w:rFonts w:ascii="Helvetica Neue Thin" w:hAnsi="Helvetica Neue Thin"/>
+        </w:rPr>
+        <w:t xml:space="preserve"> </w:t>
+      </w:r>
+      <w:proofErr w:type="gramStart"/>
+      <w:r>
+        <w:rPr>
+          <w:rFonts w:ascii="Helvetica Neue Thin" w:hAnsi="Helvetica Neue Thin"/>
+        </w:rPr>
+        <w:t>The</w:t>
+      </w:r>
+      <w:proofErr w:type="gramEnd"/>
+      <w:r>
+        <w:rPr>
+          <w:rFonts w:ascii="Helvetica Neue Thin" w:hAnsi="Helvetica Neue Thin"/>
+        </w:rPr>
+        <w:t xml:space="preserve"> coded version is also </w:t>
+      </w:r>
+      <w:r>
+        <w:rPr>
+          <w:rFonts w:ascii="Helvetica Neue Thin" w:hAnsi="Helvetica Neue Thin"/>
+        </w:rPr>
+        <w:t>more consistent</w:t>
+      </w:r>
+      <w:r>
+        <w:rPr>
+          <w:rFonts w:ascii="Helvetica Neue Thin" w:hAnsi="Helvetica Neue Thin"/>
+        </w:rPr>
+        <w:t xml:space="preserve"> </w:t>
+      </w:r>
+      <w:r>
+        <w:rPr>
+          <w:rFonts w:ascii="Helvetica Neue Thin" w:hAnsi="Helvetica Neue Thin"/>
+        </w:rPr>
+        <w:t>clear</w:t>
+      </w:r>
+      <w:r>
+        <w:rPr>
+          <w:rFonts w:ascii="Helvetica Neue Thin" w:hAnsi="Helvetica Neue Thin"/>
+        </w:rPr>
+        <w:t>. For instance,</w:t>
+      </w:r>
+      <w:r>
+        <w:rPr>
+          <w:rFonts w:ascii="Helvetica Neue Thin" w:hAnsi="Helvetica Neue Thin"/>
+        </w:rPr>
+        <w:t xml:space="preserve"> to </w:t>
+      </w:r>
+      <w:r>
+        <w:rPr>
+          <w:rFonts w:ascii="Helvetica Neue Thin" w:hAnsi="Helvetica Neue Thin"/>
+        </w:rPr>
+        <w:t>distinction</w:t>
+      </w:r>
+      <w:r>
+        <w:rPr>
+          <w:rFonts w:ascii="Helvetica Neue Thin" w:hAnsi="Helvetica Neue Thin"/>
+        </w:rPr>
+        <w:t xml:space="preserve"> between elements that</w:t>
+      </w:r>
+      <w:r>
+        <w:rPr>
+          <w:rFonts w:ascii="Helvetica Neue Thin" w:hAnsi="Helvetica Neue Thin"/>
+        </w:rPr>
+        <w:t xml:space="preserve"> belongs together and not</w:t>
+      </w:r>
+      <w:r>
+        <w:rPr>
+          <w:rFonts w:ascii="Helvetica Neue Thin" w:hAnsi="Helvetica Neue Thin"/>
+        </w:rPr>
+        <w:t xml:space="preserve"> I</w:t>
+      </w:r>
+      <w:r>
+        <w:rPr>
+          <w:rFonts w:ascii="Helvetica Neue Thin" w:hAnsi="Helvetica Neue Thin"/>
+        </w:rPr>
+        <w:t xml:space="preserve"> separated out elements like headings and status</w:t>
+      </w:r>
+      <w:r>
+        <w:rPr>
+          <w:rFonts w:ascii="Helvetica Neue Thin" w:hAnsi="Helvetica Neue Thin"/>
+          <w:sz w:val="23"/>
+          <w:szCs w:val="23"/>
+        </w:rPr>
+        <w:t xml:space="preserve"> content with the rest of the content in the main section by nesting them in a separate container.</w:t>
+      </w:r>
+    </w:p>
+    <w:p>
+      <w:pPr>
+        <w:rPr>
+          <w:rFonts w:ascii="Helvetica Neue Thin" w:hAnsi="Helvetica Neue Thin"/>
+          <w:sz w:val="23"/>
+          <w:szCs w:val="23"/>
+        </w:rPr>
+      </w:pPr>
+      <w:r>
+        <w:rPr>
+          <w:rFonts w:ascii="Helvetica Neue Thin" w:hAnsi="Helvetica Neue Thin"/>
+          <w:sz w:val="23"/>
+          <w:szCs w:val="23"/>
+        </w:rPr>
+        <w:t xml:space="preserve"> </w:t>
+      </w:r>
+    </w:p>
+    <w:p>
+      <w:pPr>
+        <w:rPr>
+          <w:rFonts w:ascii="Helvetica Neue Thin" w:hAnsi="Helvetica Neue Thin"/>
+          <w:b/>
+          <w:bCs/>
+        </w:rPr>
+      </w:pPr>
+      <w:r>
+        <w:rPr>
+          <w:rFonts w:ascii="Helvetica Neue Thin" w:hAnsi="Helvetica Neue Thin"/>
+          <w:b/>
+          <w:bCs/>
+        </w:rPr>
+        <w:t>Design S</w:t>
+      </w:r>
+      <w:r>
+        <w:rPr>
+          <w:rFonts w:ascii="Helvetica Neue Thin" w:hAnsi="Helvetica Neue Thin"/>
+          <w:b/>
+          <w:bCs/>
+        </w:rPr>
+        <w:t>ketches</w:t>
+      </w:r>
+      <w:r>
+        <w:rPr>
+          <w:rFonts w:ascii="Helvetica Neue Thin" w:hAnsi="Helvetica Neue Thin"/>
+          <w:b/>
+          <w:bCs/>
+        </w:rPr>
+        <w:t>:</w:t>
+      </w:r>
+    </w:p>
+    <w:p>
+      <w:pPr>
+        <w:rPr>
+          <w:rFonts w:ascii="Helvetica Neue Thin" w:hAnsi="Helvetica Neue Thin"/>
+        </w:rPr>
+      </w:pPr>
+      <w:hyperlink r:id="rId21" w:history="1">
+        <w:r>
+          <w:rPr>
+            <w:rStyle w:val="Hyperlink"/>
+            <w:rFonts w:ascii="Helvetica Neue Thin" w:hAnsi="Helvetica Neue Thin"/>
+          </w:rPr>
+          <w:t>https://xd.adobe.com/view/bed34cb9-b448-4000-7f62-e724060e5c53-c8e2/</w:t>
+        </w:r>
+      </w:hyperlink>
+      <w:r>
+        <w:rPr>
+          <w:rFonts w:ascii="Helvetica Neue Thin" w:hAnsi="Helvetica Neue Thin"/>
+        </w:rPr>
+        <w:t xml:space="preserve"> </w:t>
+      </w:r>
+    </w:p>
+    <w:p>
+      <w:pPr>
+        <w:rPr>
+          <w:rFonts w:ascii="Helvetica Neue Thin" w:hAnsi="Helvetica Neue Thin"/>
+          <w:sz w:val="23"/>
+          <w:szCs w:val="23"/>
+        </w:rPr>
+      </w:pPr>
+    </w:p>
+    <w:p>
+      <w:pPr>
+        <w:rPr>
+          <w:rFonts w:ascii="Helvetica Neue Thin" w:hAnsi="Helvetica Neue Thin"/>
+          <w:sz w:val="23"/>
+          <w:szCs w:val="23"/>
+        </w:rPr>
+      </w:pPr>
+    </w:p>
+    <w:p>
+      <w:pPr>
+        <w:rPr>
+          <w:rFonts w:ascii="Helvetica Neue Thin" w:hAnsi="Helvetica Neue Thin"/>
+          <w:sz w:val="23"/>
+          <w:szCs w:val="23"/>
+        </w:rPr>
+      </w:pPr>
+    </w:p>
+    <w:p>
+      <w:pPr>
+        <w:rPr>
+          <w:rFonts w:ascii="Helvetica Neue Thin" w:hAnsi="Helvetica Neue Thin"/>
+          <w:b/>
+          <w:bCs/>
+          <w:sz w:val="23"/>
+          <w:szCs w:val="23"/>
+        </w:rPr>
+      </w:pPr>
+      <w:r>
+        <w:rPr>
+          <w:rFonts w:ascii="Helvetica Neue" w:hAnsi="Helvetica Neue"/>
+          <w:b/>
+          <w:bCs/>
+          <w:color w:val="000000"/>
+          <w:shd w:val="clear" w:color="auto" w:fill="FFFFFF"/>
+        </w:rPr>
+        <w:t>GitHub repo</w:t>
+      </w:r>
+      <w:r>
+        <w:rPr>
+          <w:rFonts w:ascii="Helvetica Neue" w:hAnsi="Helvetica Neue"/>
+          <w:b/>
+          <w:bCs/>
+          <w:color w:val="000000"/>
+          <w:shd w:val="clear" w:color="auto" w:fill="FFFFFF"/>
+        </w:rPr>
+        <w:t>sitory:</w:t>
+      </w:r>
+    </w:p>
+    <w:p>
+      <w:pPr>
+        <w:rPr>
+          <w:rFonts w:ascii="Helvetica Neue Thin" w:hAnsi="Helvetica Neue Thin"/>
+        </w:rPr>
+      </w:pPr>
+      <w:hyperlink r:id="rId22" w:history="1">
+        <w:r>
+          <w:rPr>
+            <w:rStyle w:val="Hyperlink"/>
+            <w:rFonts w:ascii="Helvetica Neue Thin" w:hAnsi="Helvetica Neue Thin"/>
+          </w:rPr>
+          <w:t>https://github.com/jorgenaa/Semester_project_2</w:t>
+        </w:r>
+      </w:hyperlink>
+      <w:r>
+        <w:rPr>
+          <w:rFonts w:ascii="Helvetica Neue Thin" w:hAnsi="Helvetica Neue Thin"/>
+        </w:rPr>
+        <w:t xml:space="preserve"> </w:t>
+      </w:r>
+    </w:p>
+    <w:p>
+      <w:pPr>
+        <w:rPr>
+          <w:rFonts w:ascii="Helvetica Neue Thin" w:hAnsi="Helvetica Neue Thin"/>
         </w:rPr>
       </w:pPr>
     </w:p>
@@ -1347,37 +3687,14 @@
       <w:pPr>
         <w:pStyle w:val="Heading2"/>
       </w:pPr>
-      <w:bookmarkStart w:id="4" w:name="_Toc25064485"/>
-      <w:r>
-        <w:t xml:space="preserve">2.2. </w:t>
-      </w:r>
-      <w:r>
-        <w:t>Main section of report</w:t>
+      <w:bookmarkStart w:id="4" w:name="_Toc25064486"/>
+      <w:r>
+        <w:t xml:space="preserve">2.3. </w:t>
+      </w:r>
+      <w:r>
+        <w:t>Conclusion</w:t>
       </w:r>
       <w:bookmarkEnd w:id="4"/>
-    </w:p>
-    <w:p>
-      <w:pPr>
-        <w:rPr>
-          <w:rFonts w:ascii="Helvetica Neue Thin" w:hAnsi="Helvetica Neue Thin"/>
-          <w:noProof/>
-          <w:sz w:val="36"/>
-          <w:szCs w:val="36"/>
-        </w:rPr>
-      </w:pPr>
-    </w:p>
-    <w:p>
-      <w:pPr>
-        <w:pStyle w:val="Heading2"/>
-      </w:pPr>
-      <w:bookmarkStart w:id="5" w:name="_Toc25064486"/>
-      <w:r>
-        <w:t xml:space="preserve">2.3. </w:t>
-      </w:r>
-      <w:r>
-        <w:t>Conclusion</w:t>
-      </w:r>
-      <w:bookmarkEnd w:id="5"/>
     </w:p>
     <w:p>
       <w:pPr>
@@ -1623,7 +3940,7 @@
       <w:pPr>
         <w:pStyle w:val="Heading1"/>
       </w:pPr>
-      <w:bookmarkStart w:id="6" w:name="_Toc25064487"/>
+      <w:bookmarkStart w:id="5" w:name="_Toc25064487"/>
       <w:r>
         <w:lastRenderedPageBreak/>
         <w:t xml:space="preserve">3. </w:t>
@@ -1631,7 +3948,7 @@
       <w:r>
         <w:t>References</w:t>
       </w:r>
-      <w:bookmarkEnd w:id="6"/>
+      <w:bookmarkEnd w:id="5"/>
     </w:p>
     <w:p>
       <w:pPr>
@@ -1916,7 +4233,7 @@
       <w:pPr>
         <w:pStyle w:val="Heading1"/>
       </w:pPr>
-      <w:bookmarkStart w:id="7" w:name="_Toc25064488"/>
+      <w:bookmarkStart w:id="6" w:name="_Toc25064488"/>
       <w:r>
         <w:lastRenderedPageBreak/>
         <w:t xml:space="preserve">4. </w:t>
@@ -1924,7 +4241,7 @@
       <w:r>
         <w:t>Acknowledgements</w:t>
       </w:r>
-      <w:bookmarkEnd w:id="7"/>
+      <w:bookmarkEnd w:id="6"/>
     </w:p>
     <w:p>
       <w:pPr>
@@ -2239,7 +4556,7 @@
       <w:pPr>
         <w:pStyle w:val="Heading1"/>
       </w:pPr>
-      <w:bookmarkStart w:id="8" w:name="_Toc25064489"/>
+      <w:bookmarkStart w:id="7" w:name="_Toc25064489"/>
       <w:r>
         <w:lastRenderedPageBreak/>
         <w:t xml:space="preserve">5. </w:t>
@@ -2247,7 +4564,7 @@
       <w:r>
         <w:t>Appendices</w:t>
       </w:r>
-      <w:bookmarkEnd w:id="8"/>
+      <w:bookmarkEnd w:id="7"/>
     </w:p>
     <w:p>
       <w:pPr>
@@ -2321,7 +4638,7 @@
       </w:pPr>
     </w:p>
     <w:sectPr>
-      <w:footerReference w:type="default" r:id="rId10"/>
+      <w:footerReference w:type="default" r:id="rId23"/>
       <w:pgSz w:w="11900" w:h="16840"/>
       <w:pgMar w:top="1160" w:right="1440" w:bottom="1440" w:left="1440" w:header="708" w:footer="708" w:gutter="0"/>
       <w:cols w:space="708"/>
@@ -2332,15 +4649,15 @@
 </file>
 
 <file path=word/endnotes.xml><?xml version="1.0" encoding="utf-8"?>
-<w:endnotes xmlns:ve="http://schemas.openxmlformats.org/markup-compatibility/2006" xmlns:o="urn:schemas-microsoft-com:office:office" xmlns:r="http://schemas.openxmlformats.org/officeDocument/2006/relationships" xmlns:m="http://schemas.openxmlformats.org/officeDocument/2006/math" xmlns:v="urn:schemas-microsoft-com:vml" xmlns:wp="http://schemas.openxmlformats.org/drawingml/2006/wordprocessingDrawing" xmlns:w10="urn:schemas-microsoft-com:office:word" xmlns:w="http://schemas.openxmlformats.org/wordprocessingml/2006/main" xmlns:wne="http://schemas.microsoft.com/office/word/2006/wordml">
-  <w:endnote w:type="separator" w:id="0">
+<w:endnotes xmlns:wpc="http://schemas.microsoft.com/office/word/2010/wordprocessingCanvas" xmlns:cx="http://schemas.microsoft.com/office/drawing/2014/chartex" xmlns:cx1="http://schemas.microsoft.com/office/drawing/2015/9/8/chartex" xmlns:cx2="http://schemas.microsoft.com/office/drawing/2015/10/21/chartex" xmlns:cx3="http://schemas.microsoft.com/office/drawing/2016/5/9/chartex" xmlns:cx4="http://schemas.microsoft.com/office/drawing/2016/5/10/chartex" xmlns:cx5="http://schemas.microsoft.com/office/drawing/2016/5/11/chartex" xmlns:cx6="http://schemas.microsoft.com/office/drawing/2016/5/12/chartex" xmlns:cx7="http://schemas.microsoft.com/office/drawing/2016/5/13/chartex" xmlns:cx8="http://schemas.microsoft.com/office/drawing/2016/5/14/chartex" xmlns:mc="http://schemas.openxmlformats.org/markup-compatibility/2006" xmlns:aink="http://schemas.microsoft.com/office/drawing/2016/ink" xmlns:am3d="http://schemas.microsoft.com/office/drawing/2017/model3d" xmlns:o="urn:schemas-microsoft-com:office:office" xmlns:r="http://schemas.openxmlformats.org/officeDocument/2006/relationships" xmlns:m="http://schemas.openxmlformats.org/officeDocument/2006/math" xmlns:v="urn:schemas-microsoft-com:vml" xmlns:wp14="http://schemas.microsoft.com/office/word/2010/wordprocessingDrawing" xmlns:wp="http://schemas.openxmlformats.org/drawingml/2006/wordprocessingDrawing" xmlns:w10="urn:schemas-microsoft-com:office:word" xmlns:w="http://schemas.openxmlformats.org/wordprocessingml/2006/main" xmlns:w14="http://schemas.microsoft.com/office/word/2010/wordml" xmlns:w15="http://schemas.microsoft.com/office/word/2012/wordml" xmlns:w16cid="http://schemas.microsoft.com/office/word/2016/wordml/cid" xmlns:w16se="http://schemas.microsoft.com/office/word/2015/wordml/symex" xmlns:wpg="http://schemas.microsoft.com/office/word/2010/wordprocessingGroup" xmlns:wpi="http://schemas.microsoft.com/office/word/2010/wordprocessingInk" xmlns:wne="http://schemas.microsoft.com/office/word/2006/wordml" xmlns:wps="http://schemas.microsoft.com/office/word/2010/wordprocessingShape" mc:Ignorable="w14 w15 w16se w16cid wp14">
+  <w:endnote w:type="separator" w:id="-1">
     <w:p>
       <w:r>
         <w:separator/>
       </w:r>
     </w:p>
   </w:endnote>
-  <w:endnote w:type="continuationSeparator" w:id="1">
+  <w:endnote w:type="continuationSeparator" w:id="0">
     <w:p>
       <w:r>
         <w:continuationSeparator/>
@@ -2351,7 +4668,7 @@
 </file>
 
 <file path=word/footer1.xml><?xml version="1.0" encoding="utf-8"?>
-<w:ftr xmlns:ve="http://schemas.openxmlformats.org/markup-compatibility/2006" xmlns:o="urn:schemas-microsoft-com:office:office" xmlns:r="http://schemas.openxmlformats.org/officeDocument/2006/relationships" xmlns:m="http://schemas.openxmlformats.org/officeDocument/2006/math" xmlns:v="urn:schemas-microsoft-com:vml" xmlns:wp="http://schemas.openxmlformats.org/drawingml/2006/wordprocessingDrawing" xmlns:w10="urn:schemas-microsoft-com:office:word" xmlns:w="http://schemas.openxmlformats.org/wordprocessingml/2006/main" xmlns:wne="http://schemas.microsoft.com/office/word/2006/wordml">
+<w:ftr xmlns:wpc="http://schemas.microsoft.com/office/word/2010/wordprocessingCanvas" xmlns:cx="http://schemas.microsoft.com/office/drawing/2014/chartex" xmlns:cx1="http://schemas.microsoft.com/office/drawing/2015/9/8/chartex" xmlns:cx2="http://schemas.microsoft.com/office/drawing/2015/10/21/chartex" xmlns:cx3="http://schemas.microsoft.com/office/drawing/2016/5/9/chartex" xmlns:cx4="http://schemas.microsoft.com/office/drawing/2016/5/10/chartex" xmlns:cx5="http://schemas.microsoft.com/office/drawing/2016/5/11/chartex" xmlns:cx6="http://schemas.microsoft.com/office/drawing/2016/5/12/chartex" xmlns:cx7="http://schemas.microsoft.com/office/drawing/2016/5/13/chartex" xmlns:cx8="http://schemas.microsoft.com/office/drawing/2016/5/14/chartex" xmlns:mc="http://schemas.openxmlformats.org/markup-compatibility/2006" xmlns:aink="http://schemas.microsoft.com/office/drawing/2016/ink" xmlns:am3d="http://schemas.microsoft.com/office/drawing/2017/model3d" xmlns:o="urn:schemas-microsoft-com:office:office" xmlns:r="http://schemas.openxmlformats.org/officeDocument/2006/relationships" xmlns:m="http://schemas.openxmlformats.org/officeDocument/2006/math" xmlns:v="urn:schemas-microsoft-com:vml" xmlns:wp14="http://schemas.microsoft.com/office/word/2010/wordprocessingDrawing" xmlns:wp="http://schemas.openxmlformats.org/drawingml/2006/wordprocessingDrawing" xmlns:w10="urn:schemas-microsoft-com:office:word" xmlns:w="http://schemas.openxmlformats.org/wordprocessingml/2006/main" xmlns:w14="http://schemas.microsoft.com/office/word/2010/wordml" xmlns:w15="http://schemas.microsoft.com/office/word/2012/wordml" xmlns:w16cid="http://schemas.microsoft.com/office/word/2016/wordml/cid" xmlns:w16se="http://schemas.microsoft.com/office/word/2015/wordml/symex" xmlns:wpg="http://schemas.microsoft.com/office/word/2010/wordprocessingGroup" xmlns:wpi="http://schemas.microsoft.com/office/word/2010/wordprocessingInk" xmlns:wne="http://schemas.microsoft.com/office/word/2006/wordml" xmlns:wps="http://schemas.microsoft.com/office/word/2010/wordprocessingShape" mc:Ignorable="w14 w15 w16se w16cid wp14">
   <w:p>
     <w:pPr>
       <w:pStyle w:val="Footer"/>
@@ -2362,7 +4679,7 @@
         <w:lang w:val="en-US"/>
       </w:rPr>
       <w:drawing>
-        <wp:anchor distT="0" distB="0" distL="114300" distR="114300" simplePos="0" relativeHeight="251658240" behindDoc="1" locked="0" layoutInCell="1" allowOverlap="1">
+        <wp:anchor distT="0" distB="0" distL="114300" distR="114300" simplePos="0" relativeHeight="251658240" behindDoc="1" locked="0" layoutInCell="1" allowOverlap="1" wp14:anchorId="75AB01A2" wp14:editId="3C6A8DCD">
           <wp:simplePos x="0" y="0"/>
           <wp:positionH relativeFrom="column">
             <wp:posOffset>-992505</wp:posOffset>
@@ -2388,7 +4705,7 @@
                   <a:blip r:embed="rId1">
                     <a:extLst>
                       <a:ext uri="{28A0092B-C50C-407E-A947-70E740481C1C}">
-                        <a14:useLocalDpi xmlns:a14="http://schemas.microsoft.com/office/drawing/2010/main" xmlns:wps="http://schemas.microsoft.com/office/word/2010/wordprocessingShape" xmlns:wpi="http://schemas.microsoft.com/office/word/2010/wordprocessingInk" xmlns:wpg="http://schemas.microsoft.com/office/word/2010/wordprocessingGroup" xmlns:w16se="http://schemas.microsoft.com/office/word/2015/wordml/symex" xmlns:w16cid="http://schemas.microsoft.com/office/word/2016/wordml/cid" xmlns:w15="http://schemas.microsoft.com/office/word/2012/wordml" xmlns:w14="http://schemas.microsoft.com/office/word/2010/wordml" xmlns:w="http://schemas.openxmlformats.org/wordprocessingml/2006/main" xmlns:w10="urn:schemas-microsoft-com:office:word" xmlns:wp14="http://schemas.microsoft.com/office/word/2010/wordprocessingDrawing" xmlns:v="urn:schemas-microsoft-com:vml" xmlns:o="urn:schemas-microsoft-com:office:office" xmlns:am3d="http://schemas.microsoft.com/office/drawing/2017/model3d" xmlns:aink="http://schemas.microsoft.com/office/drawing/2016/ink" xmlns:mc="http://schemas.openxmlformats.org/markup-compatibility/2006" xmlns:cx8="http://schemas.microsoft.com/office/drawing/2016/5/14/chartex" xmlns:cx7="http://schemas.microsoft.com/office/drawing/2016/5/13/chartex" xmlns:cx6="http://schemas.microsoft.com/office/drawing/2016/5/12/chartex" xmlns:cx5="http://schemas.microsoft.com/office/drawing/2016/5/11/chartex" xmlns:cx4="http://schemas.microsoft.com/office/drawing/2016/5/10/chartex" xmlns:cx3="http://schemas.microsoft.com/office/drawing/2016/5/9/chartex" xmlns:cx2="http://schemas.microsoft.com/office/drawing/2015/10/21/chartex" xmlns:cx1="http://schemas.microsoft.com/office/drawing/2015/9/8/chartex" xmlns:cx="http://schemas.microsoft.com/office/drawing/2014/chartex" xmlns:wpc="http://schemas.microsoft.com/office/word/2010/wordprocessingCanvas" xmlns="" val="0"/>
+                        <a14:useLocalDpi xmlns:a14="http://schemas.microsoft.com/office/drawing/2010/main" val="0"/>
                       </a:ext>
                     </a:extLst>
                   </a:blip>
@@ -2421,15 +4738,15 @@
 </file>
 
 <file path=word/footnotes.xml><?xml version="1.0" encoding="utf-8"?>
-<w:footnotes xmlns:ve="http://schemas.openxmlformats.org/markup-compatibility/2006" xmlns:o="urn:schemas-microsoft-com:office:office" xmlns:r="http://schemas.openxmlformats.org/officeDocument/2006/relationships" xmlns:m="http://schemas.openxmlformats.org/officeDocument/2006/math" xmlns:v="urn:schemas-microsoft-com:vml" xmlns:wp="http://schemas.openxmlformats.org/drawingml/2006/wordprocessingDrawing" xmlns:w10="urn:schemas-microsoft-com:office:word" xmlns:w="http://schemas.openxmlformats.org/wordprocessingml/2006/main" xmlns:wne="http://schemas.microsoft.com/office/word/2006/wordml">
-  <w:footnote w:type="separator" w:id="0">
+<w:footnotes xmlns:wpc="http://schemas.microsoft.com/office/word/2010/wordprocessingCanvas" xmlns:cx="http://schemas.microsoft.com/office/drawing/2014/chartex" xmlns:cx1="http://schemas.microsoft.com/office/drawing/2015/9/8/chartex" xmlns:cx2="http://schemas.microsoft.com/office/drawing/2015/10/21/chartex" xmlns:cx3="http://schemas.microsoft.com/office/drawing/2016/5/9/chartex" xmlns:cx4="http://schemas.microsoft.com/office/drawing/2016/5/10/chartex" xmlns:cx5="http://schemas.microsoft.com/office/drawing/2016/5/11/chartex" xmlns:cx6="http://schemas.microsoft.com/office/drawing/2016/5/12/chartex" xmlns:cx7="http://schemas.microsoft.com/office/drawing/2016/5/13/chartex" xmlns:cx8="http://schemas.microsoft.com/office/drawing/2016/5/14/chartex" xmlns:mc="http://schemas.openxmlformats.org/markup-compatibility/2006" xmlns:aink="http://schemas.microsoft.com/office/drawing/2016/ink" xmlns:am3d="http://schemas.microsoft.com/office/drawing/2017/model3d" xmlns:o="urn:schemas-microsoft-com:office:office" xmlns:r="http://schemas.openxmlformats.org/officeDocument/2006/relationships" xmlns:m="http://schemas.openxmlformats.org/officeDocument/2006/math" xmlns:v="urn:schemas-microsoft-com:vml" xmlns:wp14="http://schemas.microsoft.com/office/word/2010/wordprocessingDrawing" xmlns:wp="http://schemas.openxmlformats.org/drawingml/2006/wordprocessingDrawing" xmlns:w10="urn:schemas-microsoft-com:office:word" xmlns:w="http://schemas.openxmlformats.org/wordprocessingml/2006/main" xmlns:w14="http://schemas.microsoft.com/office/word/2010/wordml" xmlns:w15="http://schemas.microsoft.com/office/word/2012/wordml" xmlns:w16cid="http://schemas.microsoft.com/office/word/2016/wordml/cid" xmlns:w16se="http://schemas.microsoft.com/office/word/2015/wordml/symex" xmlns:wpg="http://schemas.microsoft.com/office/word/2010/wordprocessingGroup" xmlns:wpi="http://schemas.microsoft.com/office/word/2010/wordprocessingInk" xmlns:wne="http://schemas.microsoft.com/office/word/2006/wordml" xmlns:wps="http://schemas.microsoft.com/office/word/2010/wordprocessingShape" mc:Ignorable="w14 w15 w16se w16cid wp14">
+  <w:footnote w:type="separator" w:id="-1">
     <w:p>
       <w:r>
         <w:separator/>
       </w:r>
     </w:p>
   </w:footnote>
-  <w:footnote w:type="continuationSeparator" w:id="1">
+  <w:footnote w:type="continuationSeparator" w:id="0">
     <w:p>
       <w:r>
         <w:continuationSeparator/>
@@ -2440,8 +4757,8 @@
 </file>
 
 <file path=word/numbering.xml><?xml version="1.0" encoding="utf-8"?>
-<w:numbering xmlns:ve="http://schemas.openxmlformats.org/markup-compatibility/2006" xmlns:o="urn:schemas-microsoft-com:office:office" xmlns:r="http://schemas.openxmlformats.org/officeDocument/2006/relationships" xmlns:m="http://schemas.openxmlformats.org/officeDocument/2006/math" xmlns:v="urn:schemas-microsoft-com:vml" xmlns:wp="http://schemas.openxmlformats.org/drawingml/2006/wordprocessingDrawing" xmlns:w10="urn:schemas-microsoft-com:office:word" xmlns:w="http://schemas.openxmlformats.org/wordprocessingml/2006/main" xmlns:wne="http://schemas.microsoft.com/office/word/2006/wordml">
-  <w:abstractNum w:abstractNumId="0">
+<w:numbering xmlns:wpc="http://schemas.microsoft.com/office/word/2010/wordprocessingCanvas" xmlns:cx="http://schemas.microsoft.com/office/drawing/2014/chartex" xmlns:cx1="http://schemas.microsoft.com/office/drawing/2015/9/8/chartex" xmlns:cx2="http://schemas.microsoft.com/office/drawing/2015/10/21/chartex" xmlns:cx3="http://schemas.microsoft.com/office/drawing/2016/5/9/chartex" xmlns:cx4="http://schemas.microsoft.com/office/drawing/2016/5/10/chartex" xmlns:cx5="http://schemas.microsoft.com/office/drawing/2016/5/11/chartex" xmlns:cx6="http://schemas.microsoft.com/office/drawing/2016/5/12/chartex" xmlns:cx7="http://schemas.microsoft.com/office/drawing/2016/5/13/chartex" xmlns:cx8="http://schemas.microsoft.com/office/drawing/2016/5/14/chartex" xmlns:mc="http://schemas.openxmlformats.org/markup-compatibility/2006" xmlns:aink="http://schemas.microsoft.com/office/drawing/2016/ink" xmlns:am3d="http://schemas.microsoft.com/office/drawing/2017/model3d" xmlns:o="urn:schemas-microsoft-com:office:office" xmlns:r="http://schemas.openxmlformats.org/officeDocument/2006/relationships" xmlns:m="http://schemas.openxmlformats.org/officeDocument/2006/math" xmlns:v="urn:schemas-microsoft-com:vml" xmlns:wp14="http://schemas.microsoft.com/office/word/2010/wordprocessingDrawing" xmlns:wp="http://schemas.openxmlformats.org/drawingml/2006/wordprocessingDrawing" xmlns:w10="urn:schemas-microsoft-com:office:word" xmlns:w="http://schemas.openxmlformats.org/wordprocessingml/2006/main" xmlns:w14="http://schemas.microsoft.com/office/word/2010/wordml" xmlns:w15="http://schemas.microsoft.com/office/word/2012/wordml" xmlns:w16cid="http://schemas.microsoft.com/office/word/2016/wordml/cid" xmlns:w16se="http://schemas.microsoft.com/office/word/2015/wordml/symex" xmlns:wpg="http://schemas.microsoft.com/office/word/2010/wordprocessingGroup" xmlns:wpi="http://schemas.microsoft.com/office/word/2010/wordprocessingInk" xmlns:wne="http://schemas.microsoft.com/office/word/2006/wordml" xmlns:wps="http://schemas.microsoft.com/office/word/2010/wordprocessingShape" mc:Ignorable="w14 w15 w16se w16cid wp14">
+  <w:abstractNum w:abstractNumId="0" w15:restartNumberingAfterBreak="0">
     <w:nsid w:val="03DF386C"/>
     <w:multiLevelType w:val="hybridMultilevel"/>
     <w:tmpl w:val="8308668A"/>
@@ -2561,7 +4878,7 @@
 </file>
 
 <file path=word/styles.xml><?xml version="1.0" encoding="utf-8"?>
-<w:styles xmlns:r="http://schemas.openxmlformats.org/officeDocument/2006/relationships" xmlns:w="http://schemas.openxmlformats.org/wordprocessingml/2006/main">
+<w:styles xmlns:mc="http://schemas.openxmlformats.org/markup-compatibility/2006" xmlns:r="http://schemas.openxmlformats.org/officeDocument/2006/relationships" xmlns:w="http://schemas.openxmlformats.org/wordprocessingml/2006/main" xmlns:w14="http://schemas.microsoft.com/office/word/2010/wordml" xmlns:w15="http://schemas.microsoft.com/office/word/2012/wordml" xmlns:w16cid="http://schemas.microsoft.com/office/word/2016/wordml/cid" xmlns:w16se="http://schemas.microsoft.com/office/word/2015/wordml/symex" mc:Ignorable="w14 w15 w16se w16cid">
   <w:docDefaults>
     <w:rPrDefault>
       <w:rPr>
@@ -2573,144 +4890,383 @@
     </w:rPrDefault>
     <w:pPrDefault/>
   </w:docDefaults>
-  <w:latentStyles w:defLockedState="0" w:defUIPriority="99" w:defSemiHidden="1" w:defUnhideWhenUsed="1" w:defQFormat="0" w:count="267">
-    <w:lsdException w:name="Normal" w:semiHidden="0" w:uiPriority="0" w:unhideWhenUsed="0" w:qFormat="1"/>
-    <w:lsdException w:name="heading 1" w:semiHidden="0" w:uiPriority="9" w:unhideWhenUsed="0" w:qFormat="1"/>
-    <w:lsdException w:name="heading 2" w:uiPriority="9" w:qFormat="1"/>
-    <w:lsdException w:name="heading 3" w:uiPriority="9" w:qFormat="1"/>
-    <w:lsdException w:name="heading 4" w:uiPriority="9" w:qFormat="1"/>
-    <w:lsdException w:name="heading 5" w:uiPriority="9" w:qFormat="1"/>
-    <w:lsdException w:name="heading 6" w:uiPriority="9" w:qFormat="1"/>
-    <w:lsdException w:name="heading 7" w:uiPriority="9" w:qFormat="1"/>
-    <w:lsdException w:name="heading 8" w:uiPriority="9" w:qFormat="1"/>
-    <w:lsdException w:name="heading 9" w:uiPriority="9" w:qFormat="1"/>
-    <w:lsdException w:name="toc 1" w:uiPriority="39"/>
-    <w:lsdException w:name="toc 2" w:uiPriority="39"/>
-    <w:lsdException w:name="toc 3" w:uiPriority="39"/>
-    <w:lsdException w:name="toc 4" w:uiPriority="39"/>
-    <w:lsdException w:name="toc 5" w:uiPriority="39"/>
-    <w:lsdException w:name="toc 6" w:uiPriority="39"/>
-    <w:lsdException w:name="toc 7" w:uiPriority="39"/>
-    <w:lsdException w:name="toc 8" w:uiPriority="39"/>
-    <w:lsdException w:name="toc 9" w:uiPriority="39"/>
-    <w:lsdException w:name="caption" w:uiPriority="35" w:qFormat="1"/>
-    <w:lsdException w:name="Title" w:semiHidden="0" w:uiPriority="10" w:unhideWhenUsed="0" w:qFormat="1"/>
-    <w:lsdException w:name="Default Paragraph Font" w:uiPriority="1"/>
-    <w:lsdException w:name="Subtitle" w:semiHidden="0" w:uiPriority="11" w:unhideWhenUsed="0" w:qFormat="1"/>
-    <w:lsdException w:name="Strong" w:semiHidden="0" w:uiPriority="22" w:unhideWhenUsed="0" w:qFormat="1"/>
-    <w:lsdException w:name="Emphasis" w:semiHidden="0" w:uiPriority="20" w:unhideWhenUsed="0" w:qFormat="1"/>
-    <w:lsdException w:name="Table Grid" w:semiHidden="0" w:uiPriority="39" w:unhideWhenUsed="0"/>
-    <w:lsdException w:name="Placeholder Text" w:unhideWhenUsed="0"/>
-    <w:lsdException w:name="No Spacing" w:semiHidden="0" w:uiPriority="1" w:unhideWhenUsed="0" w:qFormat="1"/>
-    <w:lsdException w:name="Light Shading" w:semiHidden="0" w:uiPriority="60" w:unhideWhenUsed="0"/>
-    <w:lsdException w:name="Light List" w:semiHidden="0" w:uiPriority="61" w:unhideWhenUsed="0"/>
-    <w:lsdException w:name="Light Grid" w:semiHidden="0" w:uiPriority="62" w:unhideWhenUsed="0"/>
-    <w:lsdException w:name="Medium Shading 1" w:semiHidden="0" w:uiPriority="63" w:unhideWhenUsed="0"/>
-    <w:lsdException w:name="Medium Shading 2" w:semiHidden="0" w:uiPriority="64" w:unhideWhenUsed="0"/>
-    <w:lsdException w:name="Medium List 1" w:semiHidden="0" w:uiPriority="65" w:unhideWhenUsed="0"/>
-    <w:lsdException w:name="Medium List 2" w:semiHidden="0" w:uiPriority="66" w:unhideWhenUsed="0"/>
-    <w:lsdException w:name="Medium Grid 1" w:semiHidden="0" w:uiPriority="67" w:unhideWhenUsed="0"/>
-    <w:lsdException w:name="Medium Grid 2" w:semiHidden="0" w:uiPriority="68" w:unhideWhenUsed="0"/>
-    <w:lsdException w:name="Medium Grid 3" w:semiHidden="0" w:uiPriority="69" w:unhideWhenUsed="0"/>
-    <w:lsdException w:name="Dark List" w:semiHidden="0" w:uiPriority="70" w:unhideWhenUsed="0"/>
-    <w:lsdException w:name="Colorful Shading" w:semiHidden="0" w:uiPriority="71" w:unhideWhenUsed="0"/>
-    <w:lsdException w:name="Colorful List" w:semiHidden="0" w:uiPriority="72" w:unhideWhenUsed="0"/>
-    <w:lsdException w:name="Colorful Grid" w:semiHidden="0" w:uiPriority="73" w:unhideWhenUsed="0"/>
-    <w:lsdException w:name="Light Shading Accent 1" w:semiHidden="0" w:uiPriority="60" w:unhideWhenUsed="0"/>
-    <w:lsdException w:name="Light List Accent 1" w:semiHidden="0" w:uiPriority="61" w:unhideWhenUsed="0"/>
-    <w:lsdException w:name="Light Grid Accent 1" w:semiHidden="0" w:uiPriority="62" w:unhideWhenUsed="0"/>
-    <w:lsdException w:name="Medium Shading 1 Accent 1" w:semiHidden="0" w:uiPriority="63" w:unhideWhenUsed="0"/>
-    <w:lsdException w:name="Medium Shading 2 Accent 1" w:semiHidden="0" w:uiPriority="64" w:unhideWhenUsed="0"/>
-    <w:lsdException w:name="Medium List 1 Accent 1" w:semiHidden="0" w:uiPriority="65" w:unhideWhenUsed="0"/>
-    <w:lsdException w:name="Revision" w:unhideWhenUsed="0"/>
-    <w:lsdException w:name="List Paragraph" w:semiHidden="0" w:uiPriority="34" w:unhideWhenUsed="0" w:qFormat="1"/>
-    <w:lsdException w:name="Quote" w:semiHidden="0" w:uiPriority="29" w:unhideWhenUsed="0" w:qFormat="1"/>
-    <w:lsdException w:name="Intense Quote" w:semiHidden="0" w:uiPriority="30" w:unhideWhenUsed="0" w:qFormat="1"/>
-    <w:lsdException w:name="Medium List 2 Accent 1" w:semiHidden="0" w:uiPriority="66" w:unhideWhenUsed="0"/>
-    <w:lsdException w:name="Medium Grid 1 Accent 1" w:semiHidden="0" w:uiPriority="67" w:unhideWhenUsed="0"/>
-    <w:lsdException w:name="Medium Grid 2 Accent 1" w:semiHidden="0" w:uiPriority="68" w:unhideWhenUsed="0"/>
-    <w:lsdException w:name="Medium Grid 3 Accent 1" w:semiHidden="0" w:uiPriority="69" w:unhideWhenUsed="0"/>
-    <w:lsdException w:name="Dark List Accent 1" w:semiHidden="0" w:uiPriority="70" w:unhideWhenUsed="0"/>
-    <w:lsdException w:name="Colorful Shading Accent 1" w:semiHidden="0" w:uiPriority="71" w:unhideWhenUsed="0"/>
-    <w:lsdException w:name="Colorful List Accent 1" w:semiHidden="0" w:uiPriority="72" w:unhideWhenUsed="0"/>
-    <w:lsdException w:name="Colorful Grid Accent 1" w:semiHidden="0" w:uiPriority="73" w:unhideWhenUsed="0"/>
-    <w:lsdException w:name="Light Shading Accent 2" w:semiHidden="0" w:uiPriority="60" w:unhideWhenUsed="0"/>
-    <w:lsdException w:name="Light List Accent 2" w:semiHidden="0" w:uiPriority="61" w:unhideWhenUsed="0"/>
-    <w:lsdException w:name="Light Grid Accent 2" w:semiHidden="0" w:uiPriority="62" w:unhideWhenUsed="0"/>
-    <w:lsdException w:name="Medium Shading 1 Accent 2" w:semiHidden="0" w:uiPriority="63" w:unhideWhenUsed="0"/>
-    <w:lsdException w:name="Medium Shading 2 Accent 2" w:semiHidden="0" w:uiPriority="64" w:unhideWhenUsed="0"/>
-    <w:lsdException w:name="Medium List 1 Accent 2" w:semiHidden="0" w:uiPriority="65" w:unhideWhenUsed="0"/>
-    <w:lsdException w:name="Medium List 2 Accent 2" w:semiHidden="0" w:uiPriority="66" w:unhideWhenUsed="0"/>
-    <w:lsdException w:name="Medium Grid 1 Accent 2" w:semiHidden="0" w:uiPriority="67" w:unhideWhenUsed="0"/>
-    <w:lsdException w:name="Medium Grid 2 Accent 2" w:semiHidden="0" w:uiPriority="68" w:unhideWhenUsed="0"/>
-    <w:lsdException w:name="Medium Grid 3 Accent 2" w:semiHidden="0" w:uiPriority="69" w:unhideWhenUsed="0"/>
-    <w:lsdException w:name="Dark List Accent 2" w:semiHidden="0" w:uiPriority="70" w:unhideWhenUsed="0"/>
-    <w:lsdException w:name="Colorful Shading Accent 2" w:semiHidden="0" w:uiPriority="71" w:unhideWhenUsed="0"/>
-    <w:lsdException w:name="Colorful List Accent 2" w:semiHidden="0" w:uiPriority="72" w:unhideWhenUsed="0"/>
-    <w:lsdException w:name="Colorful Grid Accent 2" w:semiHidden="0" w:uiPriority="73" w:unhideWhenUsed="0"/>
-    <w:lsdException w:name="Light Shading Accent 3" w:semiHidden="0" w:uiPriority="60" w:unhideWhenUsed="0"/>
-    <w:lsdException w:name="Light List Accent 3" w:semiHidden="0" w:uiPriority="61" w:unhideWhenUsed="0"/>
-    <w:lsdException w:name="Light Grid Accent 3" w:semiHidden="0" w:uiPriority="62" w:unhideWhenUsed="0"/>
-    <w:lsdException w:name="Medium Shading 1 Accent 3" w:semiHidden="0" w:uiPriority="63" w:unhideWhenUsed="0"/>
-    <w:lsdException w:name="Medium Shading 2 Accent 3" w:semiHidden="0" w:uiPriority="64" w:unhideWhenUsed="0"/>
-    <w:lsdException w:name="Medium List 1 Accent 3" w:semiHidden="0" w:uiPriority="65" w:unhideWhenUsed="0"/>
-    <w:lsdException w:name="Medium List 2 Accent 3" w:semiHidden="0" w:uiPriority="66" w:unhideWhenUsed="0"/>
-    <w:lsdException w:name="Medium Grid 1 Accent 3" w:semiHidden="0" w:uiPriority="67" w:unhideWhenUsed="0"/>
-    <w:lsdException w:name="Medium Grid 2 Accent 3" w:semiHidden="0" w:uiPriority="68" w:unhideWhenUsed="0"/>
-    <w:lsdException w:name="Medium Grid 3 Accent 3" w:semiHidden="0" w:uiPriority="69" w:unhideWhenUsed="0"/>
-    <w:lsdException w:name="Dark List Accent 3" w:semiHidden="0" w:uiPriority="70" w:unhideWhenUsed="0"/>
-    <w:lsdException w:name="Colorful Shading Accent 3" w:semiHidden="0" w:uiPriority="71" w:unhideWhenUsed="0"/>
-    <w:lsdException w:name="Colorful List Accent 3" w:semiHidden="0" w:uiPriority="72" w:unhideWhenUsed="0"/>
-    <w:lsdException w:name="Colorful Grid Accent 3" w:semiHidden="0" w:uiPriority="73" w:unhideWhenUsed="0"/>
-    <w:lsdException w:name="Light Shading Accent 4" w:semiHidden="0" w:uiPriority="60" w:unhideWhenUsed="0"/>
-    <w:lsdException w:name="Light List Accent 4" w:semiHidden="0" w:uiPriority="61" w:unhideWhenUsed="0"/>
-    <w:lsdException w:name="Light Grid Accent 4" w:semiHidden="0" w:uiPriority="62" w:unhideWhenUsed="0"/>
-    <w:lsdException w:name="Medium Shading 1 Accent 4" w:semiHidden="0" w:uiPriority="63" w:unhideWhenUsed="0"/>
-    <w:lsdException w:name="Medium Shading 2 Accent 4" w:semiHidden="0" w:uiPriority="64" w:unhideWhenUsed="0"/>
-    <w:lsdException w:name="Medium List 1 Accent 4" w:semiHidden="0" w:uiPriority="65" w:unhideWhenUsed="0"/>
-    <w:lsdException w:name="Medium List 2 Accent 4" w:semiHidden="0" w:uiPriority="66" w:unhideWhenUsed="0"/>
-    <w:lsdException w:name="Medium Grid 1 Accent 4" w:semiHidden="0" w:uiPriority="67" w:unhideWhenUsed="0"/>
-    <w:lsdException w:name="Medium Grid 2 Accent 4" w:semiHidden="0" w:uiPriority="68" w:unhideWhenUsed="0"/>
-    <w:lsdException w:name="Medium Grid 3 Accent 4" w:semiHidden="0" w:uiPriority="69" w:unhideWhenUsed="0"/>
-    <w:lsdException w:name="Dark List Accent 4" w:semiHidden="0" w:uiPriority="70" w:unhideWhenUsed="0"/>
-    <w:lsdException w:name="Colorful Shading Accent 4" w:semiHidden="0" w:uiPriority="71" w:unhideWhenUsed="0"/>
-    <w:lsdException w:name="Colorful List Accent 4" w:semiHidden="0" w:uiPriority="72" w:unhideWhenUsed="0"/>
-    <w:lsdException w:name="Colorful Grid Accent 4" w:semiHidden="0" w:uiPriority="73" w:unhideWhenUsed="0"/>
-    <w:lsdException w:name="Light Shading Accent 5" w:semiHidden="0" w:uiPriority="60" w:unhideWhenUsed="0"/>
-    <w:lsdException w:name="Light List Accent 5" w:semiHidden="0" w:uiPriority="61" w:unhideWhenUsed="0"/>
-    <w:lsdException w:name="Light Grid Accent 5" w:semiHidden="0" w:uiPriority="62" w:unhideWhenUsed="0"/>
-    <w:lsdException w:name="Medium Shading 1 Accent 5" w:semiHidden="0" w:uiPriority="63" w:unhideWhenUsed="0"/>
-    <w:lsdException w:name="Medium Shading 2 Accent 5" w:semiHidden="0" w:uiPriority="64" w:unhideWhenUsed="0"/>
-    <w:lsdException w:name="Medium List 1 Accent 5" w:semiHidden="0" w:uiPriority="65" w:unhideWhenUsed="0"/>
-    <w:lsdException w:name="Medium List 2 Accent 5" w:semiHidden="0" w:uiPriority="66" w:unhideWhenUsed="0"/>
-    <w:lsdException w:name="Medium Grid 1 Accent 5" w:semiHidden="0" w:uiPriority="67" w:unhideWhenUsed="0"/>
-    <w:lsdException w:name="Medium Grid 2 Accent 5" w:semiHidden="0" w:uiPriority="68" w:unhideWhenUsed="0"/>
-    <w:lsdException w:name="Medium Grid 3 Accent 5" w:semiHidden="0" w:uiPriority="69" w:unhideWhenUsed="0"/>
-    <w:lsdException w:name="Dark List Accent 5" w:semiHidden="0" w:uiPriority="70" w:unhideWhenUsed="0"/>
-    <w:lsdException w:name="Colorful Shading Accent 5" w:semiHidden="0" w:uiPriority="71" w:unhideWhenUsed="0"/>
-    <w:lsdException w:name="Colorful List Accent 5" w:semiHidden="0" w:uiPriority="72" w:unhideWhenUsed="0"/>
-    <w:lsdException w:name="Colorful Grid Accent 5" w:semiHidden="0" w:uiPriority="73" w:unhideWhenUsed="0"/>
-    <w:lsdException w:name="Light Shading Accent 6" w:semiHidden="0" w:uiPriority="60" w:unhideWhenUsed="0"/>
-    <w:lsdException w:name="Light List Accent 6" w:semiHidden="0" w:uiPriority="61" w:unhideWhenUsed="0"/>
-    <w:lsdException w:name="Light Grid Accent 6" w:semiHidden="0" w:uiPriority="62" w:unhideWhenUsed="0"/>
-    <w:lsdException w:name="Medium Shading 1 Accent 6" w:semiHidden="0" w:uiPriority="63" w:unhideWhenUsed="0"/>
-    <w:lsdException w:name="Medium Shading 2 Accent 6" w:semiHidden="0" w:uiPriority="64" w:unhideWhenUsed="0"/>
-    <w:lsdException w:name="Medium List 1 Accent 6" w:semiHidden="0" w:uiPriority="65" w:unhideWhenUsed="0"/>
-    <w:lsdException w:name="Medium List 2 Accent 6" w:semiHidden="0" w:uiPriority="66" w:unhideWhenUsed="0"/>
-    <w:lsdException w:name="Medium Grid 1 Accent 6" w:semiHidden="0" w:uiPriority="67" w:unhideWhenUsed="0"/>
-    <w:lsdException w:name="Medium Grid 2 Accent 6" w:semiHidden="0" w:uiPriority="68" w:unhideWhenUsed="0"/>
-    <w:lsdException w:name="Medium Grid 3 Accent 6" w:semiHidden="0" w:uiPriority="69" w:unhideWhenUsed="0"/>
-    <w:lsdException w:name="Dark List Accent 6" w:semiHidden="0" w:uiPriority="70" w:unhideWhenUsed="0"/>
-    <w:lsdException w:name="Colorful Shading Accent 6" w:semiHidden="0" w:uiPriority="71" w:unhideWhenUsed="0"/>
-    <w:lsdException w:name="Colorful List Accent 6" w:semiHidden="0" w:uiPriority="72" w:unhideWhenUsed="0"/>
-    <w:lsdException w:name="Colorful Grid Accent 6" w:semiHidden="0" w:uiPriority="73" w:unhideWhenUsed="0"/>
-    <w:lsdException w:name="Subtle Emphasis" w:semiHidden="0" w:uiPriority="19" w:unhideWhenUsed="0" w:qFormat="1"/>
-    <w:lsdException w:name="Intense Emphasis" w:semiHidden="0" w:uiPriority="21" w:unhideWhenUsed="0" w:qFormat="1"/>
-    <w:lsdException w:name="Subtle Reference" w:semiHidden="0" w:uiPriority="31" w:unhideWhenUsed="0" w:qFormat="1"/>
-    <w:lsdException w:name="Intense Reference" w:semiHidden="0" w:uiPriority="32" w:unhideWhenUsed="0" w:qFormat="1"/>
-    <w:lsdException w:name="Book Title" w:semiHidden="0" w:uiPriority="33" w:unhideWhenUsed="0" w:qFormat="1"/>
-    <w:lsdException w:name="Bibliography" w:uiPriority="37"/>
-    <w:lsdException w:name="TOC Heading" w:uiPriority="39" w:qFormat="1"/>
+  <w:latentStyles w:defLockedState="0" w:defUIPriority="99" w:defSemiHidden="0" w:defUnhideWhenUsed="0" w:defQFormat="0" w:count="376">
+    <w:lsdException w:name="Normal" w:uiPriority="0" w:qFormat="1"/>
+    <w:lsdException w:name="heading 1" w:uiPriority="9" w:qFormat="1"/>
+    <w:lsdException w:name="heading 2" w:semiHidden="1" w:uiPriority="9" w:unhideWhenUsed="1" w:qFormat="1"/>
+    <w:lsdException w:name="heading 3" w:semiHidden="1" w:uiPriority="9" w:unhideWhenUsed="1" w:qFormat="1"/>
+    <w:lsdException w:name="heading 4" w:semiHidden="1" w:uiPriority="9" w:unhideWhenUsed="1" w:qFormat="1"/>
+    <w:lsdException w:name="heading 5" w:semiHidden="1" w:uiPriority="9" w:unhideWhenUsed="1" w:qFormat="1"/>
+    <w:lsdException w:name="heading 6" w:semiHidden="1" w:uiPriority="9" w:unhideWhenUsed="1" w:qFormat="1"/>
+    <w:lsdException w:name="heading 7" w:semiHidden="1" w:uiPriority="9" w:unhideWhenUsed="1" w:qFormat="1"/>
+    <w:lsdException w:name="heading 8" w:semiHidden="1" w:uiPriority="9" w:unhideWhenUsed="1" w:qFormat="1"/>
+    <w:lsdException w:name="heading 9" w:semiHidden="1" w:uiPriority="9" w:unhideWhenUsed="1" w:qFormat="1"/>
+    <w:lsdException w:name="index 1" w:semiHidden="1" w:unhideWhenUsed="1"/>
+    <w:lsdException w:name="index 2" w:semiHidden="1" w:unhideWhenUsed="1"/>
+    <w:lsdException w:name="index 3" w:semiHidden="1" w:unhideWhenUsed="1"/>
+    <w:lsdException w:name="index 4" w:semiHidden="1" w:unhideWhenUsed="1"/>
+    <w:lsdException w:name="index 5" w:semiHidden="1" w:unhideWhenUsed="1"/>
+    <w:lsdException w:name="index 6" w:semiHidden="1" w:unhideWhenUsed="1"/>
+    <w:lsdException w:name="index 7" w:semiHidden="1" w:unhideWhenUsed="1"/>
+    <w:lsdException w:name="index 8" w:semiHidden="1" w:unhideWhenUsed="1"/>
+    <w:lsdException w:name="index 9" w:semiHidden="1" w:unhideWhenUsed="1"/>
+    <w:lsdException w:name="toc 1" w:semiHidden="1" w:uiPriority="39" w:unhideWhenUsed="1"/>
+    <w:lsdException w:name="toc 2" w:semiHidden="1" w:uiPriority="39" w:unhideWhenUsed="1"/>
+    <w:lsdException w:name="toc 3" w:semiHidden="1" w:uiPriority="39" w:unhideWhenUsed="1"/>
+    <w:lsdException w:name="toc 4" w:semiHidden="1" w:uiPriority="39" w:unhideWhenUsed="1"/>
+    <w:lsdException w:name="toc 5" w:semiHidden="1" w:uiPriority="39" w:unhideWhenUsed="1"/>
+    <w:lsdException w:name="toc 6" w:semiHidden="1" w:uiPriority="39" w:unhideWhenUsed="1"/>
+    <w:lsdException w:name="toc 7" w:semiHidden="1" w:uiPriority="39" w:unhideWhenUsed="1"/>
+    <w:lsdException w:name="toc 8" w:semiHidden="1" w:uiPriority="39" w:unhideWhenUsed="1"/>
+    <w:lsdException w:name="toc 9" w:semiHidden="1" w:uiPriority="39" w:unhideWhenUsed="1"/>
+    <w:lsdException w:name="Normal Indent" w:semiHidden="1" w:unhideWhenUsed="1"/>
+    <w:lsdException w:name="footnote text" w:semiHidden="1" w:unhideWhenUsed="1"/>
+    <w:lsdException w:name="annotation text" w:semiHidden="1" w:unhideWhenUsed="1"/>
+    <w:lsdException w:name="header" w:semiHidden="1" w:unhideWhenUsed="1"/>
+    <w:lsdException w:name="footer" w:semiHidden="1" w:unhideWhenUsed="1"/>
+    <w:lsdException w:name="index heading" w:semiHidden="1" w:unhideWhenUsed="1"/>
+    <w:lsdException w:name="caption" w:semiHidden="1" w:uiPriority="35" w:unhideWhenUsed="1" w:qFormat="1"/>
+    <w:lsdException w:name="table of figures" w:semiHidden="1" w:unhideWhenUsed="1"/>
+    <w:lsdException w:name="envelope address" w:semiHidden="1" w:unhideWhenUsed="1"/>
+    <w:lsdException w:name="envelope return" w:semiHidden="1" w:unhideWhenUsed="1"/>
+    <w:lsdException w:name="footnote reference" w:semiHidden="1" w:unhideWhenUsed="1"/>
+    <w:lsdException w:name="annotation reference" w:semiHidden="1" w:unhideWhenUsed="1"/>
+    <w:lsdException w:name="line number" w:semiHidden="1" w:unhideWhenUsed="1"/>
+    <w:lsdException w:name="page number" w:semiHidden="1" w:unhideWhenUsed="1"/>
+    <w:lsdException w:name="endnote reference" w:semiHidden="1" w:unhideWhenUsed="1"/>
+    <w:lsdException w:name="endnote text" w:semiHidden="1" w:unhideWhenUsed="1"/>
+    <w:lsdException w:name="table of authorities" w:semiHidden="1" w:unhideWhenUsed="1"/>
+    <w:lsdException w:name="macro" w:semiHidden="1" w:unhideWhenUsed="1"/>
+    <w:lsdException w:name="toa heading" w:semiHidden="1" w:unhideWhenUsed="1"/>
+    <w:lsdException w:name="List" w:semiHidden="1" w:unhideWhenUsed="1"/>
+    <w:lsdException w:name="List Bullet" w:semiHidden="1" w:unhideWhenUsed="1"/>
+    <w:lsdException w:name="List Number" w:semiHidden="1" w:unhideWhenUsed="1"/>
+    <w:lsdException w:name="List 2" w:semiHidden="1" w:unhideWhenUsed="1"/>
+    <w:lsdException w:name="List 3" w:semiHidden="1" w:unhideWhenUsed="1"/>
+    <w:lsdException w:name="List 4" w:semiHidden="1" w:unhideWhenUsed="1"/>
+    <w:lsdException w:name="List 5" w:semiHidden="1" w:unhideWhenUsed="1"/>
+    <w:lsdException w:name="List Bullet 2" w:semiHidden="1" w:unhideWhenUsed="1"/>
+    <w:lsdException w:name="List Bullet 3" w:semiHidden="1" w:unhideWhenUsed="1"/>
+    <w:lsdException w:name="List Bullet 4" w:semiHidden="1" w:unhideWhenUsed="1"/>
+    <w:lsdException w:name="List Bullet 5" w:semiHidden="1" w:unhideWhenUsed="1"/>
+    <w:lsdException w:name="List Number 2" w:semiHidden="1" w:unhideWhenUsed="1"/>
+    <w:lsdException w:name="List Number 3" w:semiHidden="1" w:unhideWhenUsed="1"/>
+    <w:lsdException w:name="List Number 4" w:semiHidden="1" w:unhideWhenUsed="1"/>
+    <w:lsdException w:name="List Number 5" w:semiHidden="1" w:unhideWhenUsed="1"/>
+    <w:lsdException w:name="Title" w:uiPriority="10" w:qFormat="1"/>
+    <w:lsdException w:name="Closing" w:semiHidden="1" w:unhideWhenUsed="1"/>
+    <w:lsdException w:name="Signature" w:semiHidden="1" w:unhideWhenUsed="1"/>
+    <w:lsdException w:name="Default Paragraph Font" w:semiHidden="1" w:uiPriority="1" w:unhideWhenUsed="1"/>
+    <w:lsdException w:name="Body Text" w:semiHidden="1" w:unhideWhenUsed="1"/>
+    <w:lsdException w:name="Body Text Indent" w:semiHidden="1" w:unhideWhenUsed="1"/>
+    <w:lsdException w:name="List Continue" w:semiHidden="1" w:unhideWhenUsed="1"/>
+    <w:lsdException w:name="List Continue 2" w:semiHidden="1" w:unhideWhenUsed="1"/>
+    <w:lsdException w:name="List Continue 3" w:semiHidden="1" w:unhideWhenUsed="1"/>
+    <w:lsdException w:name="List Continue 4" w:semiHidden="1" w:unhideWhenUsed="1"/>
+    <w:lsdException w:name="List Continue 5" w:semiHidden="1" w:unhideWhenUsed="1"/>
+    <w:lsdException w:name="Message Header" w:semiHidden="1" w:unhideWhenUsed="1"/>
+    <w:lsdException w:name="Subtitle" w:uiPriority="11" w:qFormat="1"/>
+    <w:lsdException w:name="Salutation" w:semiHidden="1" w:unhideWhenUsed="1"/>
+    <w:lsdException w:name="Date" w:semiHidden="1" w:unhideWhenUsed="1"/>
+    <w:lsdException w:name="Body Text First Indent" w:semiHidden="1" w:unhideWhenUsed="1"/>
+    <w:lsdException w:name="Body Text First Indent 2" w:semiHidden="1" w:unhideWhenUsed="1"/>
+    <w:lsdException w:name="Note Heading" w:semiHidden="1" w:unhideWhenUsed="1"/>
+    <w:lsdException w:name="Body Text 2" w:semiHidden="1" w:unhideWhenUsed="1"/>
+    <w:lsdException w:name="Body Text 3" w:semiHidden="1" w:unhideWhenUsed="1"/>
+    <w:lsdException w:name="Body Text Indent 2" w:semiHidden="1" w:unhideWhenUsed="1"/>
+    <w:lsdException w:name="Body Text Indent 3" w:semiHidden="1" w:unhideWhenUsed="1"/>
+    <w:lsdException w:name="Block Text" w:semiHidden="1" w:unhideWhenUsed="1"/>
+    <w:lsdException w:name="Hyperlink" w:semiHidden="1" w:unhideWhenUsed="1"/>
+    <w:lsdException w:name="FollowedHyperlink" w:semiHidden="1" w:unhideWhenUsed="1"/>
+    <w:lsdException w:name="Strong" w:uiPriority="22" w:qFormat="1"/>
+    <w:lsdException w:name="Emphasis" w:uiPriority="20" w:qFormat="1"/>
+    <w:lsdException w:name="Document Map" w:semiHidden="1" w:unhideWhenUsed="1"/>
+    <w:lsdException w:name="Plain Text" w:semiHidden="1" w:unhideWhenUsed="1"/>
+    <w:lsdException w:name="E-mail Signature" w:semiHidden="1" w:unhideWhenUsed="1"/>
+    <w:lsdException w:name="HTML Top of Form" w:semiHidden="1" w:unhideWhenUsed="1"/>
+    <w:lsdException w:name="HTML Bottom of Form" w:semiHidden="1" w:unhideWhenUsed="1"/>
+    <w:lsdException w:name="Normal (Web)" w:semiHidden="1" w:unhideWhenUsed="1"/>
+    <w:lsdException w:name="HTML Acronym" w:semiHidden="1" w:unhideWhenUsed="1"/>
+    <w:lsdException w:name="HTML Address" w:semiHidden="1" w:unhideWhenUsed="1"/>
+    <w:lsdException w:name="HTML Cite" w:semiHidden="1" w:unhideWhenUsed="1"/>
+    <w:lsdException w:name="HTML Code" w:semiHidden="1" w:unhideWhenUsed="1"/>
+    <w:lsdException w:name="HTML Definition" w:semiHidden="1" w:unhideWhenUsed="1"/>
+    <w:lsdException w:name="HTML Keyboard" w:semiHidden="1" w:unhideWhenUsed="1"/>
+    <w:lsdException w:name="HTML Preformatted" w:semiHidden="1" w:unhideWhenUsed="1"/>
+    <w:lsdException w:name="HTML Sample" w:semiHidden="1" w:unhideWhenUsed="1"/>
+    <w:lsdException w:name="HTML Typewriter" w:semiHidden="1" w:unhideWhenUsed="1"/>
+    <w:lsdException w:name="HTML Variable" w:semiHidden="1" w:unhideWhenUsed="1"/>
+    <w:lsdException w:name="Normal Table" w:semiHidden="1" w:unhideWhenUsed="1"/>
+    <w:lsdException w:name="annotation subject" w:semiHidden="1" w:unhideWhenUsed="1"/>
+    <w:lsdException w:name="No List" w:semiHidden="1" w:unhideWhenUsed="1"/>
+    <w:lsdException w:name="Outline List 1" w:semiHidden="1" w:unhideWhenUsed="1"/>
+    <w:lsdException w:name="Outline List 2" w:semiHidden="1" w:unhideWhenUsed="1"/>
+    <w:lsdException w:name="Outline List 3" w:semiHidden="1" w:unhideWhenUsed="1"/>
+    <w:lsdException w:name="Table Simple 1" w:semiHidden="1" w:unhideWhenUsed="1"/>
+    <w:lsdException w:name="Table Simple 2" w:semiHidden="1" w:unhideWhenUsed="1"/>
+    <w:lsdException w:name="Table Simple 3" w:semiHidden="1" w:unhideWhenUsed="1"/>
+    <w:lsdException w:name="Table Classic 1" w:semiHidden="1" w:unhideWhenUsed="1"/>
+    <w:lsdException w:name="Table Classic 2" w:semiHidden="1" w:unhideWhenUsed="1"/>
+    <w:lsdException w:name="Table Classic 3" w:semiHidden="1" w:unhideWhenUsed="1"/>
+    <w:lsdException w:name="Table Classic 4" w:semiHidden="1" w:unhideWhenUsed="1"/>
+    <w:lsdException w:name="Table Colorful 1" w:semiHidden="1" w:unhideWhenUsed="1"/>
+    <w:lsdException w:name="Table Colorful 2" w:semiHidden="1" w:unhideWhenUsed="1"/>
+    <w:lsdException w:name="Table Colorful 3" w:semiHidden="1" w:unhideWhenUsed="1"/>
+    <w:lsdException w:name="Table Columns 1" w:semiHidden="1" w:unhideWhenUsed="1"/>
+    <w:lsdException w:name="Table Columns 2" w:semiHidden="1" w:unhideWhenUsed="1"/>
+    <w:lsdException w:name="Table Columns 3" w:semiHidden="1" w:unhideWhenUsed="1"/>
+    <w:lsdException w:name="Table Columns 4" w:semiHidden="1" w:unhideWhenUsed="1"/>
+    <w:lsdException w:name="Table Columns 5" w:semiHidden="1" w:unhideWhenUsed="1"/>
+    <w:lsdException w:name="Table Grid 1" w:semiHidden="1" w:unhideWhenUsed="1"/>
+    <w:lsdException w:name="Table Grid 2" w:semiHidden="1" w:unhideWhenUsed="1"/>
+    <w:lsdException w:name="Table Grid 3" w:semiHidden="1" w:unhideWhenUsed="1"/>
+    <w:lsdException w:name="Table Grid 4" w:semiHidden="1" w:unhideWhenUsed="1"/>
+    <w:lsdException w:name="Table Grid 5" w:semiHidden="1" w:unhideWhenUsed="1"/>
+    <w:lsdException w:name="Table Grid 6" w:semiHidden="1" w:unhideWhenUsed="1"/>
+    <w:lsdException w:name="Table Grid 7" w:semiHidden="1" w:unhideWhenUsed="1"/>
+    <w:lsdException w:name="Table Grid 8" w:semiHidden="1" w:unhideWhenUsed="1"/>
+    <w:lsdException w:name="Table List 1" w:semiHidden="1" w:unhideWhenUsed="1"/>
+    <w:lsdException w:name="Table List 2" w:semiHidden="1" w:unhideWhenUsed="1"/>
+    <w:lsdException w:name="Table List 3" w:semiHidden="1" w:unhideWhenUsed="1"/>
+    <w:lsdException w:name="Table List 4" w:semiHidden="1" w:unhideWhenUsed="1"/>
+    <w:lsdException w:name="Table List 5" w:semiHidden="1" w:unhideWhenUsed="1"/>
+    <w:lsdException w:name="Table List 6" w:semiHidden="1" w:unhideWhenUsed="1"/>
+    <w:lsdException w:name="Table List 7" w:semiHidden="1" w:unhideWhenUsed="1"/>
+    <w:lsdException w:name="Table List 8" w:semiHidden="1" w:unhideWhenUsed="1"/>
+    <w:lsdException w:name="Table 3D effects 1" w:semiHidden="1" w:unhideWhenUsed="1"/>
+    <w:lsdException w:name="Table 3D effects 2" w:semiHidden="1" w:unhideWhenUsed="1"/>
+    <w:lsdException w:name="Table 3D effects 3" w:semiHidden="1" w:unhideWhenUsed="1"/>
+    <w:lsdException w:name="Table Contemporary" w:semiHidden="1" w:unhideWhenUsed="1"/>
+    <w:lsdException w:name="Table Elegant" w:semiHidden="1" w:unhideWhenUsed="1"/>
+    <w:lsdException w:name="Table Professional" w:semiHidden="1" w:unhideWhenUsed="1"/>
+    <w:lsdException w:name="Table Subtle 1" w:semiHidden="1" w:unhideWhenUsed="1"/>
+    <w:lsdException w:name="Table Subtle 2" w:semiHidden="1" w:unhideWhenUsed="1"/>
+    <w:lsdException w:name="Table Web 1" w:semiHidden="1" w:unhideWhenUsed="1"/>
+    <w:lsdException w:name="Table Web 2" w:semiHidden="1" w:unhideWhenUsed="1"/>
+    <w:lsdException w:name="Table Web 3" w:semiHidden="1" w:unhideWhenUsed="1"/>
+    <w:lsdException w:name="Balloon Text" w:semiHidden="1" w:unhideWhenUsed="1"/>
+    <w:lsdException w:name="Table Grid" w:uiPriority="39"/>
+    <w:lsdException w:name="Table Theme" w:semiHidden="1" w:unhideWhenUsed="1"/>
+    <w:lsdException w:name="Placeholder Text" w:semiHidden="1"/>
+    <w:lsdException w:name="No Spacing" w:uiPriority="1" w:qFormat="1"/>
+    <w:lsdException w:name="Light Shading" w:uiPriority="60"/>
+    <w:lsdException w:name="Light List" w:uiPriority="61"/>
+    <w:lsdException w:name="Light Grid" w:uiPriority="62"/>
+    <w:lsdException w:name="Medium Shading 1" w:uiPriority="63"/>
+    <w:lsdException w:name="Medium Shading 2" w:uiPriority="64"/>
+    <w:lsdException w:name="Medium List 1" w:uiPriority="65"/>
+    <w:lsdException w:name="Medium List 2" w:uiPriority="66"/>
+    <w:lsdException w:name="Medium Grid 1" w:uiPriority="67"/>
+    <w:lsdException w:name="Medium Grid 2" w:uiPriority="68"/>
+    <w:lsdException w:name="Medium Grid 3" w:uiPriority="69"/>
+    <w:lsdException w:name="Dark List" w:uiPriority="70"/>
+    <w:lsdException w:name="Colorful Shading" w:uiPriority="71"/>
+    <w:lsdException w:name="Colorful List" w:uiPriority="72"/>
+    <w:lsdException w:name="Colorful Grid" w:uiPriority="73"/>
+    <w:lsdException w:name="Light Shading Accent 1" w:uiPriority="60"/>
+    <w:lsdException w:name="Light List Accent 1" w:uiPriority="61"/>
+    <w:lsdException w:name="Light Grid Accent 1" w:uiPriority="62"/>
+    <w:lsdException w:name="Medium Shading 1 Accent 1" w:uiPriority="63"/>
+    <w:lsdException w:name="Medium Shading 2 Accent 1" w:uiPriority="64"/>
+    <w:lsdException w:name="Medium List 1 Accent 1" w:uiPriority="65"/>
+    <w:lsdException w:name="Revision" w:semiHidden="1"/>
+    <w:lsdException w:name="List Paragraph" w:uiPriority="34" w:qFormat="1"/>
+    <w:lsdException w:name="Quote" w:uiPriority="29" w:qFormat="1"/>
+    <w:lsdException w:name="Intense Quote" w:uiPriority="30" w:qFormat="1"/>
+    <w:lsdException w:name="Medium List 2 Accent 1" w:uiPriority="66"/>
+    <w:lsdException w:name="Medium Grid 1 Accent 1" w:uiPriority="67"/>
+    <w:lsdException w:name="Medium Grid 2 Accent 1" w:uiPriority="68"/>
+    <w:lsdException w:name="Medium Grid 3 Accent 1" w:uiPriority="69"/>
+    <w:lsdException w:name="Dark List Accent 1" w:uiPriority="70"/>
+    <w:lsdException w:name="Colorful Shading Accent 1" w:uiPriority="71"/>
+    <w:lsdException w:name="Colorful List Accent 1" w:uiPriority="72"/>
+    <w:lsdException w:name="Colorful Grid Accent 1" w:uiPriority="73"/>
+    <w:lsdException w:name="Light Shading Accent 2" w:uiPriority="60"/>
+    <w:lsdException w:name="Light List Accent 2" w:uiPriority="61"/>
+    <w:lsdException w:name="Light Grid Accent 2" w:uiPriority="62"/>
+    <w:lsdException w:name="Medium Shading 1 Accent 2" w:uiPriority="63"/>
+    <w:lsdException w:name="Medium Shading 2 Accent 2" w:uiPriority="64"/>
+    <w:lsdException w:name="Medium List 1 Accent 2" w:uiPriority="65"/>
+    <w:lsdException w:name="Medium List 2 Accent 2" w:uiPriority="66"/>
+    <w:lsdException w:name="Medium Grid 1 Accent 2" w:uiPriority="67"/>
+    <w:lsdException w:name="Medium Grid 2 Accent 2" w:uiPriority="68"/>
+    <w:lsdException w:name="Medium Grid 3 Accent 2" w:uiPriority="69"/>
+    <w:lsdException w:name="Dark List Accent 2" w:uiPriority="70"/>
+    <w:lsdException w:name="Colorful Shading Accent 2" w:uiPriority="71"/>
+    <w:lsdException w:name="Colorful List Accent 2" w:uiPriority="72"/>
+    <w:lsdException w:name="Colorful Grid Accent 2" w:uiPriority="73"/>
+    <w:lsdException w:name="Light Shading Accent 3" w:uiPriority="60"/>
+    <w:lsdException w:name="Light List Accent 3" w:uiPriority="61"/>
+    <w:lsdException w:name="Light Grid Accent 3" w:uiPriority="62"/>
+    <w:lsdException w:name="Medium Shading 1 Accent 3" w:uiPriority="63"/>
+    <w:lsdException w:name="Medium Shading 2 Accent 3" w:uiPriority="64"/>
+    <w:lsdException w:name="Medium List 1 Accent 3" w:uiPriority="65"/>
+    <w:lsdException w:name="Medium List 2 Accent 3" w:uiPriority="66"/>
+    <w:lsdException w:name="Medium Grid 1 Accent 3" w:uiPriority="67"/>
+    <w:lsdException w:name="Medium Grid 2 Accent 3" w:uiPriority="68"/>
+    <w:lsdException w:name="Medium Grid 3 Accent 3" w:uiPriority="69"/>
+    <w:lsdException w:name="Dark List Accent 3" w:uiPriority="70"/>
+    <w:lsdException w:name="Colorful Shading Accent 3" w:uiPriority="71"/>
+    <w:lsdException w:name="Colorful List Accent 3" w:uiPriority="72"/>
+    <w:lsdException w:name="Colorful Grid Accent 3" w:uiPriority="73"/>
+    <w:lsdException w:name="Light Shading Accent 4" w:uiPriority="60"/>
+    <w:lsdException w:name="Light List Accent 4" w:uiPriority="61"/>
+    <w:lsdException w:name="Light Grid Accent 4" w:uiPriority="62"/>
+    <w:lsdException w:name="Medium Shading 1 Accent 4" w:uiPriority="63"/>
+    <w:lsdException w:name="Medium Shading 2 Accent 4" w:uiPriority="64"/>
+    <w:lsdException w:name="Medium List 1 Accent 4" w:uiPriority="65"/>
+    <w:lsdException w:name="Medium List 2 Accent 4" w:uiPriority="66"/>
+    <w:lsdException w:name="Medium Grid 1 Accent 4" w:uiPriority="67"/>
+    <w:lsdException w:name="Medium Grid 2 Accent 4" w:uiPriority="68"/>
+    <w:lsdException w:name="Medium Grid 3 Accent 4" w:uiPriority="69"/>
+    <w:lsdException w:name="Dark List Accent 4" w:uiPriority="70"/>
+    <w:lsdException w:name="Colorful Shading Accent 4" w:uiPriority="71"/>
+    <w:lsdException w:name="Colorful List Accent 4" w:uiPriority="72"/>
+    <w:lsdException w:name="Colorful Grid Accent 4" w:uiPriority="73"/>
+    <w:lsdException w:name="Light Shading Accent 5" w:uiPriority="60"/>
+    <w:lsdException w:name="Light List Accent 5" w:uiPriority="61"/>
+    <w:lsdException w:name="Light Grid Accent 5" w:uiPriority="62"/>
+    <w:lsdException w:name="Medium Shading 1 Accent 5" w:uiPriority="63"/>
+    <w:lsdException w:name="Medium Shading 2 Accent 5" w:uiPriority="64"/>
+    <w:lsdException w:name="Medium List 1 Accent 5" w:uiPriority="65"/>
+    <w:lsdException w:name="Medium List 2 Accent 5" w:uiPriority="66"/>
+    <w:lsdException w:name="Medium Grid 1 Accent 5" w:uiPriority="67"/>
+    <w:lsdException w:name="Medium Grid 2 Accent 5" w:uiPriority="68"/>
+    <w:lsdException w:name="Medium Grid 3 Accent 5" w:uiPriority="69"/>
+    <w:lsdException w:name="Dark List Accent 5" w:uiPriority="70"/>
+    <w:lsdException w:name="Colorful Shading Accent 5" w:uiPriority="71"/>
+    <w:lsdException w:name="Colorful List Accent 5" w:uiPriority="72"/>
+    <w:lsdException w:name="Colorful Grid Accent 5" w:uiPriority="73"/>
+    <w:lsdException w:name="Light Shading Accent 6" w:uiPriority="60"/>
+    <w:lsdException w:name="Light List Accent 6" w:uiPriority="61"/>
+    <w:lsdException w:name="Light Grid Accent 6" w:uiPriority="62"/>
+    <w:lsdException w:name="Medium Shading 1 Accent 6" w:uiPriority="63"/>
+    <w:lsdException w:name="Medium Shading 2 Accent 6" w:uiPriority="64"/>
+    <w:lsdException w:name="Medium List 1 Accent 6" w:uiPriority="65"/>
+    <w:lsdException w:name="Medium List 2 Accent 6" w:uiPriority="66"/>
+    <w:lsdException w:name="Medium Grid 1 Accent 6" w:uiPriority="67"/>
+    <w:lsdException w:name="Medium Grid 2 Accent 6" w:uiPriority="68"/>
+    <w:lsdException w:name="Medium Grid 3 Accent 6" w:uiPriority="69"/>
+    <w:lsdException w:name="Dark List Accent 6" w:uiPriority="70"/>
+    <w:lsdException w:name="Colorful Shading Accent 6" w:uiPriority="71"/>
+    <w:lsdException w:name="Colorful List Accent 6" w:uiPriority="72"/>
+    <w:lsdException w:name="Colorful Grid Accent 6" w:uiPriority="73"/>
+    <w:lsdException w:name="Subtle Emphasis" w:uiPriority="19" w:qFormat="1"/>
+    <w:lsdException w:name="Intense Emphasis" w:uiPriority="21" w:qFormat="1"/>
+    <w:lsdException w:name="Subtle Reference" w:uiPriority="31" w:qFormat="1"/>
+    <w:lsdException w:name="Intense Reference" w:uiPriority="32" w:qFormat="1"/>
+    <w:lsdException w:name="Book Title" w:uiPriority="33" w:qFormat="1"/>
+    <w:lsdException w:name="Bibliography" w:semiHidden="1" w:uiPriority="37" w:unhideWhenUsed="1"/>
+    <w:lsdException w:name="TOC Heading" w:semiHidden="1" w:uiPriority="39" w:unhideWhenUsed="1" w:qFormat="1"/>
+    <w:lsdException w:name="Plain Table 1" w:uiPriority="41"/>
+    <w:lsdException w:name="Plain Table 2" w:uiPriority="42"/>
+    <w:lsdException w:name="Plain Table 3" w:uiPriority="43"/>
+    <w:lsdException w:name="Plain Table 4" w:uiPriority="44"/>
+    <w:lsdException w:name="Plain Table 5" w:uiPriority="45"/>
+    <w:lsdException w:name="Grid Table Light" w:uiPriority="40"/>
+    <w:lsdException w:name="Grid Table 1 Light" w:uiPriority="46"/>
+    <w:lsdException w:name="Grid Table 2" w:uiPriority="47"/>
+    <w:lsdException w:name="Grid Table 3" w:uiPriority="48"/>
+    <w:lsdException w:name="Grid Table 4" w:uiPriority="49"/>
+    <w:lsdException w:name="Grid Table 5 Dark" w:uiPriority="50"/>
+    <w:lsdException w:name="Grid Table 6 Colorful" w:uiPriority="51"/>
+    <w:lsdException w:name="Grid Table 7 Colorful" w:uiPriority="52"/>
+    <w:lsdException w:name="Grid Table 1 Light Accent 1" w:uiPriority="46"/>
+    <w:lsdException w:name="Grid Table 2 Accent 1" w:uiPriority="47"/>
+    <w:lsdException w:name="Grid Table 3 Accent 1" w:uiPriority="48"/>
+    <w:lsdException w:name="Grid Table 4 Accent 1" w:uiPriority="49"/>
+    <w:lsdException w:name="Grid Table 5 Dark Accent 1" w:uiPriority="50"/>
+    <w:lsdException w:name="Grid Table 6 Colorful Accent 1" w:uiPriority="51"/>
+    <w:lsdException w:name="Grid Table 7 Colorful Accent 1" w:uiPriority="52"/>
+    <w:lsdException w:name="Grid Table 1 Light Accent 2" w:uiPriority="46"/>
+    <w:lsdException w:name="Grid Table 2 Accent 2" w:uiPriority="47"/>
+    <w:lsdException w:name="Grid Table 3 Accent 2" w:uiPriority="48"/>
+    <w:lsdException w:name="Grid Table 4 Accent 2" w:uiPriority="49"/>
+    <w:lsdException w:name="Grid Table 5 Dark Accent 2" w:uiPriority="50"/>
+    <w:lsdException w:name="Grid Table 6 Colorful Accent 2" w:uiPriority="51"/>
+    <w:lsdException w:name="Grid Table 7 Colorful Accent 2" w:uiPriority="52"/>
+    <w:lsdException w:name="Grid Table 1 Light Accent 3" w:uiPriority="46"/>
+    <w:lsdException w:name="Grid Table 2 Accent 3" w:uiPriority="47"/>
+    <w:lsdException w:name="Grid Table 3 Accent 3" w:uiPriority="48"/>
+    <w:lsdException w:name="Grid Table 4 Accent 3" w:uiPriority="49"/>
+    <w:lsdException w:name="Grid Table 5 Dark Accent 3" w:uiPriority="50"/>
+    <w:lsdException w:name="Grid Table 6 Colorful Accent 3" w:uiPriority="51"/>
+    <w:lsdException w:name="Grid Table 7 Colorful Accent 3" w:uiPriority="52"/>
+    <w:lsdException w:name="Grid Table 1 Light Accent 4" w:uiPriority="46"/>
+    <w:lsdException w:name="Grid Table 2 Accent 4" w:uiPriority="47"/>
+    <w:lsdException w:name="Grid Table 3 Accent 4" w:uiPriority="48"/>
+    <w:lsdException w:name="Grid Table 4 Accent 4" w:uiPriority="49"/>
+    <w:lsdException w:name="Grid Table 5 Dark Accent 4" w:uiPriority="50"/>
+    <w:lsdException w:name="Grid Table 6 Colorful Accent 4" w:uiPriority="51"/>
+    <w:lsdException w:name="Grid Table 7 Colorful Accent 4" w:uiPriority="52"/>
+    <w:lsdException w:name="Grid Table 1 Light Accent 5" w:uiPriority="46"/>
+    <w:lsdException w:name="Grid Table 2 Accent 5" w:uiPriority="47"/>
+    <w:lsdException w:name="Grid Table 3 Accent 5" w:uiPriority="48"/>
+    <w:lsdException w:name="Grid Table 4 Accent 5" w:uiPriority="49"/>
+    <w:lsdException w:name="Grid Table 5 Dark Accent 5" w:uiPriority="50"/>
+    <w:lsdException w:name="Grid Table 6 Colorful Accent 5" w:uiPriority="51"/>
+    <w:lsdException w:name="Grid Table 7 Colorful Accent 5" w:uiPriority="52"/>
+    <w:lsdException w:name="Grid Table 1 Light Accent 6" w:uiPriority="46"/>
+    <w:lsdException w:name="Grid Table 2 Accent 6" w:uiPriority="47"/>
+    <w:lsdException w:name="Grid Table 3 Accent 6" w:uiPriority="48"/>
+    <w:lsdException w:name="Grid Table 4 Accent 6" w:uiPriority="49"/>
+    <w:lsdException w:name="Grid Table 5 Dark Accent 6" w:uiPriority="50"/>
+    <w:lsdException w:name="Grid Table 6 Colorful Accent 6" w:uiPriority="51"/>
+    <w:lsdException w:name="Grid Table 7 Colorful Accent 6" w:uiPriority="52"/>
+    <w:lsdException w:name="List Table 1 Light" w:uiPriority="46"/>
+    <w:lsdException w:name="List Table 2" w:uiPriority="47"/>
+    <w:lsdException w:name="List Table 3" w:uiPriority="48"/>
+    <w:lsdException w:name="List Table 4" w:uiPriority="49"/>
+    <w:lsdException w:name="List Table 5 Dark" w:uiPriority="50"/>
+    <w:lsdException w:name="List Table 6 Colorful" w:uiPriority="51"/>
+    <w:lsdException w:name="List Table 7 Colorful" w:uiPriority="52"/>
+    <w:lsdException w:name="List Table 1 Light Accent 1" w:uiPriority="46"/>
+    <w:lsdException w:name="List Table 2 Accent 1" w:uiPriority="47"/>
+    <w:lsdException w:name="List Table 3 Accent 1" w:uiPriority="48"/>
+    <w:lsdException w:name="List Table 4 Accent 1" w:uiPriority="49"/>
+    <w:lsdException w:name="List Table 5 Dark Accent 1" w:uiPriority="50"/>
+    <w:lsdException w:name="List Table 6 Colorful Accent 1" w:uiPriority="51"/>
+    <w:lsdException w:name="List Table 7 Colorful Accent 1" w:uiPriority="52"/>
+    <w:lsdException w:name="List Table 1 Light Accent 2" w:uiPriority="46"/>
+    <w:lsdException w:name="List Table 2 Accent 2" w:uiPriority="47"/>
+    <w:lsdException w:name="List Table 3 Accent 2" w:uiPriority="48"/>
+    <w:lsdException w:name="List Table 4 Accent 2" w:uiPriority="49"/>
+    <w:lsdException w:name="List Table 5 Dark Accent 2" w:uiPriority="50"/>
+    <w:lsdException w:name="List Table 6 Colorful Accent 2" w:uiPriority="51"/>
+    <w:lsdException w:name="List Table 7 Colorful Accent 2" w:uiPriority="52"/>
+    <w:lsdException w:name="List Table 1 Light Accent 3" w:uiPriority="46"/>
+    <w:lsdException w:name="List Table 2 Accent 3" w:uiPriority="47"/>
+    <w:lsdException w:name="List Table 3 Accent 3" w:uiPriority="48"/>
+    <w:lsdException w:name="List Table 4 Accent 3" w:uiPriority="49"/>
+    <w:lsdException w:name="List Table 5 Dark Accent 3" w:uiPriority="50"/>
+    <w:lsdException w:name="List Table 6 Colorful Accent 3" w:uiPriority="51"/>
+    <w:lsdException w:name="List Table 7 Colorful Accent 3" w:uiPriority="52"/>
+    <w:lsdException w:name="List Table 1 Light Accent 4" w:uiPriority="46"/>
+    <w:lsdException w:name="List Table 2 Accent 4" w:uiPriority="47"/>
+    <w:lsdException w:name="List Table 3 Accent 4" w:uiPriority="48"/>
+    <w:lsdException w:name="List Table 4 Accent 4" w:uiPriority="49"/>
+    <w:lsdException w:name="List Table 5 Dark Accent 4" w:uiPriority="50"/>
+    <w:lsdException w:name="List Table 6 Colorful Accent 4" w:uiPriority="51"/>
+    <w:lsdException w:name="List Table 7 Colorful Accent 4" w:uiPriority="52"/>
+    <w:lsdException w:name="List Table 1 Light Accent 5" w:uiPriority="46"/>
+    <w:lsdException w:name="List Table 2 Accent 5" w:uiPriority="47"/>
+    <w:lsdException w:name="List Table 3 Accent 5" w:uiPriority="48"/>
+    <w:lsdException w:name="List Table 4 Accent 5" w:uiPriority="49"/>
+    <w:lsdException w:name="List Table 5 Dark Accent 5" w:uiPriority="50"/>
+    <w:lsdException w:name="List Table 6 Colorful Accent 5" w:uiPriority="51"/>
+    <w:lsdException w:name="List Table 7 Colorful Accent 5" w:uiPriority="52"/>
+    <w:lsdException w:name="List Table 1 Light Accent 6" w:uiPriority="46"/>
+    <w:lsdException w:name="List Table 2 Accent 6" w:uiPriority="47"/>
+    <w:lsdException w:name="List Table 3 Accent 6" w:uiPriority="48"/>
+    <w:lsdException w:name="List Table 4 Accent 6" w:uiPriority="49"/>
+    <w:lsdException w:name="List Table 5 Dark Accent 6" w:uiPriority="50"/>
+    <w:lsdException w:name="List Table 6 Colorful Accent 6" w:uiPriority="51"/>
+    <w:lsdException w:name="List Table 7 Colorful Accent 6" w:uiPriority="52"/>
+    <w:lsdException w:name="Mention" w:semiHidden="1" w:unhideWhenUsed="1"/>
+    <w:lsdException w:name="Smart Hyperlink" w:semiHidden="1" w:unhideWhenUsed="1"/>
+    <w:lsdException w:name="Hashtag" w:semiHidden="1" w:unhideWhenUsed="1"/>
+    <w:lsdException w:name="Unresolved Mention" w:semiHidden="1" w:unhideWhenUsed="1"/>
+    <w:lsdException w:name="Smart Link" w:semiHidden="1" w:unhideWhenUsed="1"/>
   </w:latentStyles>
   <w:style w:type="paragraph" w:default="1" w:styleId="Normal">
     <w:name w:val="Normal"/>
@@ -2775,7 +5331,6 @@
     <w:uiPriority w:val="99"/>
     <w:semiHidden/>
     <w:unhideWhenUsed/>
-    <w:qFormat/>
     <w:tblPr>
       <w:tblInd w:w="0" w:type="dxa"/>
       <w:tblCellMar>
@@ -2972,6 +5527,48 @@
       <w:color w:val="0563C1" w:themeColor="hyperlink"/>
       <w:u w:val="single"/>
     </w:rPr>
+  </w:style>
+  <w:style w:type="character" w:styleId="UnresolvedMention">
+    <w:name w:val="Unresolved Mention"/>
+    <w:basedOn w:val="DefaultParagraphFont"/>
+    <w:uiPriority w:val="99"/>
+    <w:semiHidden/>
+    <w:unhideWhenUsed/>
+    <w:rsid w:val="0088253B"/>
+    <w:rPr>
+      <w:color w:val="605E5C"/>
+      <w:shd w:val="clear" w:color="auto" w:fill="E1DFDD"/>
+    </w:rPr>
+  </w:style>
+  <w:style w:type="paragraph" w:customStyle="1" w:styleId="Default">
+    <w:name w:val="Default"/>
+    <w:rsid w:val="00DD09BD"/>
+    <w:pPr>
+      <w:autoSpaceDE w:val="0"/>
+      <w:autoSpaceDN w:val="0"/>
+      <w:adjustRightInd w:val="0"/>
+    </w:pPr>
+    <w:rPr>
+      <w:rFonts w:ascii="Arial" w:hAnsi="Arial" w:cs="Arial"/>
+      <w:color w:val="000000"/>
+      <w:lang w:val="en-GB"/>
+    </w:rPr>
+  </w:style>
+  <w:style w:type="table" w:styleId="TableGrid">
+    <w:name w:val="Table Grid"/>
+    <w:basedOn w:val="TableNormal"/>
+    <w:uiPriority w:val="39"/>
+    <w:rsid w:val="007C0B3E"/>
+    <w:tblPr>
+      <w:tblBorders>
+        <w:top w:val="single" w:sz="4" w:space="0" w:color="auto"/>
+        <w:left w:val="single" w:sz="4" w:space="0" w:color="auto"/>
+        <w:bottom w:val="single" w:sz="4" w:space="0" w:color="auto"/>
+        <w:right w:val="single" w:sz="4" w:space="0" w:color="auto"/>
+        <w:insideH w:val="single" w:sz="4" w:space="0" w:color="auto"/>
+        <w:insideV w:val="single" w:sz="4" w:space="0" w:color="auto"/>
+      </w:tblBorders>
+    </w:tblPr>
   </w:style>
 </w:styles>
 </file>
@@ -3265,7 +5862,7 @@
   <a:extraClrSchemeLst/>
   <a:extLst>
     <a:ext uri="{05A4C25C-085E-4340-85A3-A5531E510DB2}">
-      <thm15:themeFamily xmlns:thm15="http://schemas.microsoft.com/office/thememl/2012/main" xmlns="" name="Office Theme" id="{62F939B6-93AF-4DB8-9C6B-D6C7DFDC589F}" vid="{4A3C46E8-61CC-4603-A589-7422A47A8E4A}"/>
+      <thm15:themeFamily xmlns:thm15="http://schemas.microsoft.com/office/thememl/2012/main" name="Office Theme" id="{62F939B6-93AF-4DB8-9C6B-D6C7DFDC589F}" vid="{4A3C46E8-61CC-4603-A589-7422A47A8E4A}"/>
     </a:ext>
   </a:extLst>
 </a:theme>
@@ -3276,7 +5873,7 @@
 </file>
 
 <file path=customXml/itemProps1.xml><?xml version="1.0" encoding="utf-8"?>
-<ds:datastoreItem xmlns:ds="http://schemas.openxmlformats.org/officeDocument/2006/customXml" ds:itemID="{06F6E620-DA1E-4DE0-B3BA-B36999E39F33}">
+<ds:datastoreItem xmlns:ds="http://schemas.openxmlformats.org/officeDocument/2006/customXml" ds:itemID="{660EA930-E9CD-44CD-AB16-72402879E353}">
   <ds:schemaRefs>
     <ds:schemaRef ds:uri="http://schemas.openxmlformats.org/officeDocument/2006/bibliography"/>
   </ds:schemaRefs>

</xml_diff>